<commit_message>
Segunda versao do Relatorio
</commit_message>
<xml_diff>
--- a/RelatorioFinalDAS.docx
+++ b/RelatorioFinalDAS.docx
@@ -385,6 +385,701 @@
         <w:t xml:space="preserve">Valentim</w:t>
         <w:br w:type="textWrapping"/>
         <w:t xml:space="preserve">Professor Orientador: Andre Carvalho</w:t>
+      </w:r>
+    </w:p>
+    <w:p>
+      <w:pPr>
+        <w:rPr/>
+      </w:pPr>
+      <w:r>
+        <w:rPr>
+          <w:rtl w:val="0"/>
+        </w:rPr>
+      </w:r>
+    </w:p>
+    <w:p>
+      <w:pPr>
+        <w:rPr/>
+      </w:pPr>
+      <w:r>
+        <w:rPr>
+          <w:rtl w:val="0"/>
+        </w:rPr>
+      </w:r>
+    </w:p>
+    <w:p>
+      <w:pPr>
+        <w:pStyle w:val="Heading1"/>
+        <w:rPr/>
+      </w:pPr>
+      <w:bookmarkStart w:colFirst="0" w:colLast="0" w:name="_4rtjcdrth6z1" w:id="4"/>
+      <w:bookmarkEnd w:id="4"/>
+      <w:r>
+        <w:rPr>
+          <w:rtl w:val="0"/>
+        </w:rPr>
+        <w:t xml:space="preserve">Código Utilizado:</w:t>
+      </w:r>
+    </w:p>
+    <w:p>
+      <w:pPr>
+        <w:rPr/>
+      </w:pPr>
+      <w:r>
+        <w:rPr>
+          <w:rtl w:val="0"/>
+        </w:rPr>
+        <w:br w:type="textWrapping"/>
+        <w:t xml:space="preserve">git clone https://github.com/Dark1nessss/ProjetoFinalDAS</w:t>
+      </w:r>
+    </w:p>
+    <w:p>
+      <w:pPr>
+        <w:rPr/>
+      </w:pPr>
+      <w:r>
+        <w:rPr>
+          <w:rtl w:val="0"/>
+        </w:rPr>
+      </w:r>
+    </w:p>
+    <w:p>
+      <w:pPr>
+        <w:rPr/>
+      </w:pPr>
+      <w:r>
+        <w:rPr>
+          <w:rtl w:val="0"/>
+        </w:rPr>
+        <w:t xml:space="preserve">cd ProjetoFinalDAS</w:t>
+      </w:r>
+    </w:p>
+    <w:p>
+      <w:pPr>
+        <w:rPr/>
+      </w:pPr>
+      <w:r>
+        <w:rPr>
+          <w:rtl w:val="0"/>
+        </w:rPr>
+      </w:r>
+    </w:p>
+    <w:p>
+      <w:pPr>
+        <w:rPr/>
+      </w:pPr>
+      <w:r>
+        <w:rPr>
+          <w:rtl w:val="0"/>
+        </w:rPr>
+        <w:t xml:space="preserve">git pull origin main</w:t>
+      </w:r>
+    </w:p>
+    <w:p>
+      <w:pPr>
+        <w:rPr/>
+      </w:pPr>
+      <w:r>
+        <w:rPr>
+          <w:rtl w:val="0"/>
+        </w:rPr>
+      </w:r>
+    </w:p>
+    <w:p>
+      <w:pPr>
+        <w:rPr/>
+      </w:pPr>
+      <w:r>
+        <w:rPr>
+          <w:rtl w:val="0"/>
+        </w:rPr>
+        <w:t xml:space="preserve">git branch development</w:t>
+      </w:r>
+    </w:p>
+    <w:p>
+      <w:pPr>
+        <w:rPr/>
+      </w:pPr>
+      <w:r>
+        <w:rPr>
+          <w:rtl w:val="0"/>
+        </w:rPr>
+      </w:r>
+    </w:p>
+    <w:p>
+      <w:pPr>
+        <w:rPr/>
+      </w:pPr>
+      <w:r>
+        <w:rPr>
+          <w:rtl w:val="0"/>
+        </w:rPr>
+        <w:t xml:space="preserve">git branch feature</w:t>
+      </w:r>
+    </w:p>
+    <w:p>
+      <w:pPr>
+        <w:rPr/>
+      </w:pPr>
+      <w:r>
+        <w:rPr>
+          <w:rtl w:val="0"/>
+        </w:rPr>
+      </w:r>
+    </w:p>
+    <w:p>
+      <w:pPr>
+        <w:rPr/>
+      </w:pPr>
+      <w:r>
+        <w:rPr>
+          <w:rtl w:val="0"/>
+        </w:rPr>
+        <w:t xml:space="preserve">git branch hotfix</w:t>
+      </w:r>
+    </w:p>
+    <w:p>
+      <w:pPr>
+        <w:rPr/>
+      </w:pPr>
+      <w:r>
+        <w:rPr>
+          <w:rtl w:val="0"/>
+        </w:rPr>
+      </w:r>
+    </w:p>
+    <w:p>
+      <w:pPr>
+        <w:rPr/>
+      </w:pPr>
+      <w:r>
+        <w:rPr>
+          <w:rtl w:val="0"/>
+        </w:rPr>
+        <w:t xml:space="preserve">git branch release</w:t>
+      </w:r>
+    </w:p>
+    <w:p>
+      <w:pPr>
+        <w:rPr/>
+      </w:pPr>
+      <w:r>
+        <w:rPr>
+          <w:rtl w:val="0"/>
+        </w:rPr>
+      </w:r>
+    </w:p>
+    <w:p>
+      <w:pPr>
+        <w:rPr/>
+      </w:pPr>
+      <w:r>
+        <w:rPr>
+          <w:rtl w:val="0"/>
+        </w:rPr>
+        <w:t xml:space="preserve">git branch master</w:t>
+      </w:r>
+    </w:p>
+    <w:p>
+      <w:pPr>
+        <w:rPr/>
+      </w:pPr>
+      <w:r>
+        <w:rPr>
+          <w:rtl w:val="0"/>
+        </w:rPr>
+        <w:t xml:space="preserve">---</w:t>
+      </w:r>
+    </w:p>
+    <w:p>
+      <w:pPr>
+        <w:rPr/>
+      </w:pPr>
+      <w:r>
+        <w:rPr>
+          <w:rtl w:val="0"/>
+        </w:rPr>
+        <w:t xml:space="preserve">(Em todas as branchs)</w:t>
+      </w:r>
+    </w:p>
+    <w:p>
+      <w:pPr>
+        <w:rPr/>
+      </w:pPr>
+      <w:r>
+        <w:rPr>
+          <w:rtl w:val="0"/>
+        </w:rPr>
+        <w:t xml:space="preserve">git rm ignore.gitignore.txt</w:t>
+      </w:r>
+    </w:p>
+    <w:p>
+      <w:pPr>
+        <w:rPr/>
+      </w:pPr>
+      <w:r>
+        <w:rPr>
+          <w:rtl w:val="0"/>
+        </w:rPr>
+        <w:t xml:space="preserve">git commit -m "Removido ignore.gitignore.txt"</w:t>
+      </w:r>
+    </w:p>
+    <w:p>
+      <w:pPr>
+        <w:rPr/>
+      </w:pPr>
+      <w:r>
+        <w:rPr>
+          <w:rtl w:val="0"/>
+        </w:rPr>
+        <w:t xml:space="preserve">git push origin --all</w:t>
+      </w:r>
+    </w:p>
+    <w:p>
+      <w:pPr>
+        <w:rPr/>
+      </w:pPr>
+      <w:r>
+        <w:rPr>
+          <w:rtl w:val="0"/>
+        </w:rPr>
+        <w:t xml:space="preserve">---</w:t>
+      </w:r>
+    </w:p>
+    <w:p>
+      <w:pPr>
+        <w:rPr/>
+      </w:pPr>
+      <w:r>
+        <w:rPr>
+          <w:rtl w:val="0"/>
+        </w:rPr>
+        <w:t xml:space="preserve">(Em todas as branchs)</w:t>
+      </w:r>
+    </w:p>
+    <w:p>
+      <w:pPr>
+        <w:rPr/>
+      </w:pPr>
+      <w:r>
+        <w:rPr>
+          <w:rtl w:val="0"/>
+        </w:rPr>
+        <w:t xml:space="preserve">git add ignore.gitignore</w:t>
+      </w:r>
+    </w:p>
+    <w:p>
+      <w:pPr>
+        <w:rPr/>
+      </w:pPr>
+      <w:r>
+        <w:rPr>
+          <w:rtl w:val="0"/>
+        </w:rPr>
+        <w:t xml:space="preserve">git commit -m "Adicionando ignore.gitignore"</w:t>
+      </w:r>
+    </w:p>
+    <w:p>
+      <w:pPr>
+        <w:rPr/>
+      </w:pPr>
+      <w:r>
+        <w:rPr>
+          <w:rtl w:val="0"/>
+        </w:rPr>
+        <w:t xml:space="preserve">git push origin --all</w:t>
+      </w:r>
+    </w:p>
+    <w:p>
+      <w:pPr>
+        <w:rPr/>
+      </w:pPr>
+      <w:r>
+        <w:rPr>
+          <w:rtl w:val="0"/>
+        </w:rPr>
+        <w:t xml:space="preserve">---</w:t>
+      </w:r>
+    </w:p>
+    <w:p>
+      <w:pPr>
+        <w:rPr/>
+      </w:pPr>
+      <w:r>
+        <w:rPr>
+          <w:rtl w:val="0"/>
+        </w:rPr>
+        <w:t xml:space="preserve">git flow init</w:t>
+      </w:r>
+    </w:p>
+    <w:p>
+      <w:pPr>
+        <w:rPr/>
+      </w:pPr>
+      <w:r>
+        <w:rPr>
+          <w:rtl w:val="0"/>
+        </w:rPr>
+      </w:r>
+    </w:p>
+    <w:p>
+      <w:pPr>
+        <w:rPr/>
+      </w:pPr>
+      <w:r>
+        <w:rPr>
+          <w:rtl w:val="0"/>
+        </w:rPr>
+        <w:t xml:space="preserve">Branch name for production releases: [main] master</w:t>
+      </w:r>
+    </w:p>
+    <w:p>
+      <w:pPr>
+        <w:rPr/>
+      </w:pPr>
+      <w:r>
+        <w:rPr>
+          <w:rtl w:val="0"/>
+        </w:rPr>
+      </w:r>
+    </w:p>
+    <w:p>
+      <w:pPr>
+        <w:rPr/>
+      </w:pPr>
+      <w:r>
+        <w:rPr>
+          <w:rtl w:val="0"/>
+        </w:rPr>
+        <w:t xml:space="preserve">Branch name for "next release" development: [] development</w:t>
+      </w:r>
+    </w:p>
+    <w:p>
+      <w:pPr>
+        <w:rPr/>
+      </w:pPr>
+      <w:r>
+        <w:rPr>
+          <w:rtl w:val="0"/>
+        </w:rPr>
+        <w:t xml:space="preserve">How to name your supporting branch prefixes?</w:t>
+      </w:r>
+    </w:p>
+    <w:p>
+      <w:pPr>
+        <w:rPr/>
+      </w:pPr>
+      <w:r>
+        <w:rPr>
+          <w:rtl w:val="0"/>
+        </w:rPr>
+        <w:t xml:space="preserve">Feature branches? [feature/] feature</w:t>
+      </w:r>
+    </w:p>
+    <w:p>
+      <w:pPr>
+        <w:rPr/>
+      </w:pPr>
+      <w:r>
+        <w:rPr>
+          <w:rtl w:val="0"/>
+        </w:rPr>
+        <w:t xml:space="preserve">Bugfix branches? [bugfix/] </w:t>
+      </w:r>
+    </w:p>
+    <w:p>
+      <w:pPr>
+        <w:rPr/>
+      </w:pPr>
+      <w:r>
+        <w:rPr>
+          <w:rtl w:val="0"/>
+        </w:rPr>
+        <w:t xml:space="preserve">Release branches? [release/] release</w:t>
+      </w:r>
+    </w:p>
+    <w:p>
+      <w:pPr>
+        <w:rPr/>
+      </w:pPr>
+      <w:r>
+        <w:rPr>
+          <w:rtl w:val="0"/>
+        </w:rPr>
+        <w:t xml:space="preserve">Hotfix branches? [hotfix/] hotfix</w:t>
+      </w:r>
+    </w:p>
+    <w:p>
+      <w:pPr>
+        <w:rPr/>
+      </w:pPr>
+      <w:r>
+        <w:rPr>
+          <w:rtl w:val="0"/>
+        </w:rPr>
+        <w:t xml:space="preserve">Support branches? [support/]</w:t>
+      </w:r>
+    </w:p>
+    <w:p>
+      <w:pPr>
+        <w:rPr/>
+      </w:pPr>
+      <w:r>
+        <w:rPr>
+          <w:rtl w:val="0"/>
+        </w:rPr>
+        <w:t xml:space="preserve">Version tag prefix? []</w:t>
+      </w:r>
+    </w:p>
+    <w:p>
+      <w:pPr>
+        <w:rPr/>
+      </w:pPr>
+      <w:r>
+        <w:rPr>
+          <w:rtl w:val="0"/>
+        </w:rPr>
+        <w:t xml:space="preserve">Hooks and filters directory? [C:/Users/frank/Desktop/ProjetoFinalDAS/.git/hooks]</w:t>
+      </w:r>
+    </w:p>
+    <w:p>
+      <w:pPr>
+        <w:rPr/>
+      </w:pPr>
+      <w:r>
+        <w:rPr>
+          <w:rtl w:val="0"/>
+        </w:rPr>
+      </w:r>
+    </w:p>
+    <w:p>
+      <w:pPr>
+        <w:rPr/>
+      </w:pPr>
+      <w:r>
+        <w:rPr>
+          <w:rtl w:val="0"/>
+        </w:rPr>
+      </w:r>
+    </w:p>
+    <w:p>
+      <w:pPr>
+        <w:rPr/>
+      </w:pPr>
+      <w:r>
+        <w:rPr>
+          <w:rtl w:val="0"/>
+        </w:rPr>
+      </w:r>
+    </w:p>
+    <w:p>
+      <w:pPr>
+        <w:rPr/>
+      </w:pPr>
+      <w:r>
+        <w:rPr>
+          <w:rtl w:val="0"/>
+        </w:rPr>
+        <w:t xml:space="preserve">git add "RelatorioFinalDAS"</w:t>
+      </w:r>
+    </w:p>
+    <w:p>
+      <w:pPr>
+        <w:rPr/>
+      </w:pPr>
+      <w:r>
+        <w:rPr>
+          <w:rtl w:val="0"/>
+        </w:rPr>
+      </w:r>
+    </w:p>
+    <w:p>
+      <w:pPr>
+        <w:rPr/>
+      </w:pPr>
+      <w:r>
+        <w:rPr>
+          <w:rtl w:val="0"/>
+        </w:rPr>
+        <w:t xml:space="preserve">git commit -m "Primeira versão do Relatório"</w:t>
+      </w:r>
+    </w:p>
+    <w:p>
+      <w:pPr>
+        <w:rPr/>
+      </w:pPr>
+      <w:r>
+        <w:rPr>
+          <w:rtl w:val="0"/>
+        </w:rPr>
+      </w:r>
+    </w:p>
+    <w:p>
+      <w:pPr>
+        <w:rPr/>
+      </w:pPr>
+      <w:r>
+        <w:rPr>
+          <w:rtl w:val="0"/>
+        </w:rPr>
+        <w:t xml:space="preserve">git add "RelatorioFinalDAS"</w:t>
+      </w:r>
+    </w:p>
+    <w:p>
+      <w:pPr>
+        <w:rPr/>
+      </w:pPr>
+      <w:r>
+        <w:rPr>
+          <w:rtl w:val="0"/>
+        </w:rPr>
+      </w:r>
+    </w:p>
+    <w:p>
+      <w:pPr>
+        <w:rPr/>
+      </w:pPr>
+      <w:r>
+        <w:rPr>
+          <w:rtl w:val="0"/>
+        </w:rPr>
+        <w:t xml:space="preserve">git commit -m "Segunda versão do Relatório"</w:t>
+      </w:r>
+    </w:p>
+    <w:p>
+      <w:pPr>
+        <w:rPr/>
+      </w:pPr>
+      <w:r>
+        <w:rPr>
+          <w:rtl w:val="0"/>
+        </w:rPr>
+      </w:r>
+    </w:p>
+    <w:p>
+      <w:pPr>
+        <w:rPr/>
+      </w:pPr>
+      <w:r>
+        <w:rPr>
+          <w:rtl w:val="0"/>
+        </w:rPr>
+        <w:t xml:space="preserve">git add "RelatorioFinalDAS"</w:t>
+      </w:r>
+    </w:p>
+    <w:p>
+      <w:pPr>
+        <w:rPr/>
+      </w:pPr>
+      <w:r>
+        <w:rPr>
+          <w:rtl w:val="0"/>
+        </w:rPr>
+      </w:r>
+    </w:p>
+    <w:p>
+      <w:pPr>
+        <w:rPr/>
+      </w:pPr>
+      <w:r>
+        <w:rPr>
+          <w:rtl w:val="0"/>
+        </w:rPr>
+        <w:t xml:space="preserve">git commit -m "Terceira versão do Relatório"</w:t>
+      </w:r>
+    </w:p>
+    <w:p>
+      <w:pPr>
+        <w:rPr/>
+      </w:pPr>
+      <w:r>
+        <w:rPr>
+          <w:rtl w:val="0"/>
+        </w:rPr>
+      </w:r>
+    </w:p>
+    <w:p>
+      <w:pPr>
+        <w:rPr/>
+      </w:pPr>
+      <w:r>
+        <w:rPr>
+          <w:rtl w:val="0"/>
+        </w:rPr>
+        <w:t xml:space="preserve">git add "RelatorioFinalDAS"</w:t>
+      </w:r>
+    </w:p>
+    <w:p>
+      <w:pPr>
+        <w:rPr/>
+      </w:pPr>
+      <w:r>
+        <w:rPr>
+          <w:rtl w:val="0"/>
+        </w:rPr>
+      </w:r>
+    </w:p>
+    <w:p>
+      <w:pPr>
+        <w:rPr/>
+      </w:pPr>
+      <w:r>
+        <w:rPr>
+          <w:rtl w:val="0"/>
+        </w:rPr>
+        <w:t xml:space="preserve">git commit -m "Quarta versão do Relatório"</w:t>
+      </w:r>
+    </w:p>
+    <w:p>
+      <w:pPr>
+        <w:rPr/>
+      </w:pPr>
+      <w:r>
+        <w:rPr>
+          <w:rtl w:val="0"/>
+        </w:rPr>
+      </w:r>
+    </w:p>
+    <w:p>
+      <w:pPr>
+        <w:rPr/>
+      </w:pPr>
+      <w:r>
+        <w:rPr>
+          <w:rtl w:val="0"/>
+        </w:rPr>
+        <w:t xml:space="preserve">git add "RelatorioFinalDAS"</w:t>
+      </w:r>
+    </w:p>
+    <w:p>
+      <w:pPr>
+        <w:rPr/>
+      </w:pPr>
+      <w:r>
+        <w:rPr>
+          <w:rtl w:val="0"/>
+        </w:rPr>
+      </w:r>
+    </w:p>
+    <w:p>
+      <w:pPr>
+        <w:rPr/>
+      </w:pPr>
+      <w:r>
+        <w:rPr>
+          <w:rtl w:val="0"/>
+        </w:rPr>
+        <w:t xml:space="preserve">git commit -m "Quinta versão do Relatório"</w:t>
+      </w:r>
+    </w:p>
+    <w:p>
+      <w:pPr>
+        <w:rPr/>
+      </w:pPr>
+      <w:r>
+        <w:rPr>
+          <w:rtl w:val="0"/>
+        </w:rPr>
       </w:r>
     </w:p>
     <w:p>

</xml_diff>

<commit_message>
Terceira versao do Relatorio
</commit_message>
<xml_diff>
--- a/RelatorioFinalDAS.docx
+++ b/RelatorioFinalDAS.docx
@@ -1084,8 +1084,27 @@
     </w:p>
     <w:p>
       <w:pPr>
-        <w:rPr/>
-      </w:pPr>
+        <w:pStyle w:val="Heading1"/>
+        <w:rPr/>
+      </w:pPr>
+      <w:bookmarkStart w:colFirst="0" w:colLast="0" w:name="_dyhytuwf7lxj" w:id="5"/>
+      <w:bookmarkEnd w:id="5"/>
+      <w:r>
+        <w:rPr>
+          <w:rtl w:val="0"/>
+        </w:rPr>
+        <w:t xml:space="preserve">Link do Repositório: </w:t>
+      </w:r>
+      <w:hyperlink r:id="rId6">
+        <w:r>
+          <w:rPr>
+            <w:color w:val="1155cc"/>
+            <w:u w:val="single"/>
+            <w:rtl w:val="0"/>
+          </w:rPr>
+          <w:t xml:space="preserve">GITHUB</w:t>
+        </w:r>
+      </w:hyperlink>
       <w:r>
         <w:rPr>
           <w:rtl w:val="0"/>

</xml_diff>

<commit_message>
Quarta versao do Relatorio
</commit_message>
<xml_diff>
--- a/RelatorioFinalDAS.docx
+++ b/RelatorioFinalDAS.docx
@@ -355,34 +355,18 @@
     </w:p>
     <w:p>
       <w:pPr>
-        <w:pStyle w:val="Heading2"/>
-        <w:rPr/>
-      </w:pPr>
-      <w:bookmarkStart w:colFirst="0" w:colLast="0" w:name="_pqtmi87voypp" w:id="3"/>
-      <w:bookmarkEnd w:id="3"/>
-      <w:r>
-        <w:rPr>
-          <w:rtl w:val="0"/>
-        </w:rPr>
-        <w:t xml:space="preserve">Alunos: Dmytro Bohutskyy , </w:t>
-      </w:r>
-      <w:r>
-        <w:rPr>
-          <w:rtl w:val="0"/>
-        </w:rPr>
-        <w:t xml:space="preserve">Gonçalo</w:t>
-      </w:r>
-      <w:r>
-        <w:rPr>
-          <w:rtl w:val="0"/>
-        </w:rPr>
-        <w:t xml:space="preserve"> </w:t>
-      </w:r>
-      <w:r>
-        <w:rPr>
-          <w:rtl w:val="0"/>
-        </w:rPr>
-        <w:t xml:space="preserve">Valentim</w:t>
+        <w:rPr>
+          <w:sz w:val="38"/>
+          <w:szCs w:val="38"/>
+        </w:rPr>
+      </w:pPr>
+      <w:r>
+        <w:rPr>
+          <w:sz w:val="38"/>
+          <w:szCs w:val="38"/>
+          <w:rtl w:val="0"/>
+        </w:rPr>
+        <w:t xml:space="preserve">Alunos: Dmytro Bohutskyy , Gonçalo Valentim</w:t>
         <w:br w:type="textWrapping"/>
         <w:t xml:space="preserve">Professor Orientador: Andre Carvalho</w:t>
       </w:r>
@@ -399,21 +383,613 @@
     </w:p>
     <w:p>
       <w:pPr>
-        <w:rPr/>
-      </w:pPr>
-      <w:r>
-        <w:rPr>
-          <w:rtl w:val="0"/>
-        </w:rPr>
-      </w:r>
-    </w:p>
-    <w:p>
-      <w:pPr>
         <w:pStyle w:val="Heading1"/>
         <w:rPr/>
       </w:pPr>
-      <w:bookmarkStart w:colFirst="0" w:colLast="0" w:name="_4rtjcdrth6z1" w:id="4"/>
+      <w:bookmarkStart w:colFirst="0" w:colLast="0" w:name="_u2a3y48mo0dr" w:id="3"/>
+      <w:bookmarkEnd w:id="3"/>
+      <w:r>
+        <w:rPr>
+          <w:rtl w:val="0"/>
+        </w:rPr>
+      </w:r>
+    </w:p>
+    <w:p>
+      <w:pPr>
+        <w:pStyle w:val="Heading1"/>
+        <w:rPr/>
+      </w:pPr>
+      <w:bookmarkStart w:colFirst="0" w:colLast="0" w:name="_xw2j2ii4hxk" w:id="4"/>
       <w:bookmarkEnd w:id="4"/>
+      <w:r>
+        <w:rPr>
+          <w:rtl w:val="0"/>
+        </w:rPr>
+      </w:r>
+    </w:p>
+    <w:p>
+      <w:pPr>
+        <w:rPr/>
+      </w:pPr>
+      <w:r>
+        <w:rPr>
+          <w:rtl w:val="0"/>
+        </w:rPr>
+      </w:r>
+    </w:p>
+    <w:sdt>
+      <w:sdtPr>
+        <w:docPartObj>
+          <w:docPartGallery w:val="Table of Contents"/>
+          <w:docPartUnique w:val="1"/>
+        </w:docPartObj>
+      </w:sdtPr>
+      <w:sdtContent>
+        <w:p>
+          <w:pPr>
+            <w:widowControl w:val="0"/>
+            <w:tabs>
+              <w:tab w:val="right" w:leader="none" w:pos="12000"/>
+            </w:tabs>
+            <w:spacing w:before="60" w:line="240" w:lineRule="auto"/>
+            <w:rPr>
+              <w:b w:val="1"/>
+              <w:color w:val="000000"/>
+              <w:u w:val="none"/>
+            </w:rPr>
+          </w:pPr>
+          <w:r>
+            <w:fldChar w:fldCharType="begin"/>
+            <w:instrText xml:space="preserve"> TOC \h \u \z \t "Heading 1,1,Heading 2,2,Heading 3,3,Heading 4,4,Heading 5,5,Heading 6,6,"</w:instrText>
+            <w:fldChar w:fldCharType="separate"/>
+          </w:r>
+          <w:hyperlink w:anchor="_stomvdi8t0tz">
+            <w:r>
+              <w:rPr>
+                <w:rFonts w:ascii="Arial" w:cs="Arial" w:eastAsia="Arial" w:hAnsi="Arial"/>
+                <w:b w:val="1"/>
+                <w:i w:val="0"/>
+                <w:smallCaps w:val="0"/>
+                <w:strike w:val="0"/>
+                <w:color w:val="000000"/>
+                <w:sz w:val="22"/>
+                <w:szCs w:val="22"/>
+                <w:u w:val="none"/>
+                <w:shd w:fill="auto" w:val="clear"/>
+                <w:vertAlign w:val="baseline"/>
+                <w:rtl w:val="0"/>
+              </w:rPr>
+              <w:t xml:space="preserve">Introdução</w:t>
+              <w:tab/>
+              <w:t xml:space="preserve">3</w:t>
+            </w:r>
+          </w:hyperlink>
+          <w:r>
+            <w:rPr>
+              <w:rtl w:val="0"/>
+            </w:rPr>
+          </w:r>
+        </w:p>
+        <w:p>
+          <w:pPr>
+            <w:widowControl w:val="0"/>
+            <w:tabs>
+              <w:tab w:val="right" w:leader="none" w:pos="12000"/>
+            </w:tabs>
+            <w:spacing w:before="60" w:line="240" w:lineRule="auto"/>
+            <w:rPr>
+              <w:b w:val="1"/>
+              <w:color w:val="000000"/>
+              <w:u w:val="none"/>
+            </w:rPr>
+          </w:pPr>
+          <w:hyperlink w:anchor="_4rtjcdrth6z1">
+            <w:r>
+              <w:rPr>
+                <w:rFonts w:ascii="Arial" w:cs="Arial" w:eastAsia="Arial" w:hAnsi="Arial"/>
+                <w:b w:val="1"/>
+                <w:i w:val="0"/>
+                <w:smallCaps w:val="0"/>
+                <w:strike w:val="0"/>
+                <w:color w:val="000000"/>
+                <w:sz w:val="22"/>
+                <w:szCs w:val="22"/>
+                <w:u w:val="none"/>
+                <w:shd w:fill="auto" w:val="clear"/>
+                <w:vertAlign w:val="baseline"/>
+                <w:rtl w:val="0"/>
+              </w:rPr>
+              <w:t xml:space="preserve">Desenvolvimento</w:t>
+              <w:tab/>
+              <w:t xml:space="preserve">4</w:t>
+            </w:r>
+          </w:hyperlink>
+          <w:r>
+            <w:rPr>
+              <w:rtl w:val="0"/>
+            </w:rPr>
+          </w:r>
+        </w:p>
+        <w:p>
+          <w:pPr>
+            <w:widowControl w:val="0"/>
+            <w:tabs>
+              <w:tab w:val="right" w:leader="none" w:pos="12000"/>
+            </w:tabs>
+            <w:spacing w:before="60" w:line="240" w:lineRule="auto"/>
+            <w:ind w:left="360" w:firstLine="0"/>
+            <w:rPr>
+              <w:color w:val="000000"/>
+              <w:u w:val="none"/>
+            </w:rPr>
+          </w:pPr>
+          <w:hyperlink w:anchor="_e1vrh4t1wfg0">
+            <w:r>
+              <w:rPr>
+                <w:rFonts w:ascii="Arial" w:cs="Arial" w:eastAsia="Arial" w:hAnsi="Arial"/>
+                <w:b w:val="0"/>
+                <w:i w:val="0"/>
+                <w:smallCaps w:val="0"/>
+                <w:strike w:val="0"/>
+                <w:color w:val="000000"/>
+                <w:sz w:val="22"/>
+                <w:szCs w:val="22"/>
+                <w:u w:val="none"/>
+                <w:shd w:fill="auto" w:val="clear"/>
+                <w:vertAlign w:val="baseline"/>
+                <w:rtl w:val="0"/>
+              </w:rPr>
+              <w:t xml:space="preserve">Código Utilizado:</w:t>
+              <w:tab/>
+              <w:t xml:space="preserve">4</w:t>
+            </w:r>
+          </w:hyperlink>
+          <w:r>
+            <w:rPr>
+              <w:rtl w:val="0"/>
+            </w:rPr>
+          </w:r>
+        </w:p>
+        <w:p>
+          <w:pPr>
+            <w:widowControl w:val="0"/>
+            <w:tabs>
+              <w:tab w:val="right" w:leader="none" w:pos="12000"/>
+            </w:tabs>
+            <w:spacing w:before="60" w:line="240" w:lineRule="auto"/>
+            <w:rPr>
+              <w:b w:val="1"/>
+              <w:color w:val="000000"/>
+              <w:u w:val="none"/>
+            </w:rPr>
+          </w:pPr>
+          <w:hyperlink w:anchor="_dyhytuwf7lxj">
+            <w:r>
+              <w:rPr>
+                <w:rFonts w:ascii="Arial" w:cs="Arial" w:eastAsia="Arial" w:hAnsi="Arial"/>
+                <w:b w:val="1"/>
+                <w:i w:val="0"/>
+                <w:smallCaps w:val="0"/>
+                <w:strike w:val="0"/>
+                <w:color w:val="000000"/>
+                <w:sz w:val="22"/>
+                <w:szCs w:val="22"/>
+                <w:u w:val="none"/>
+                <w:shd w:fill="auto" w:val="clear"/>
+                <w:vertAlign w:val="baseline"/>
+                <w:rtl w:val="0"/>
+              </w:rPr>
+              <w:t xml:space="preserve">Link do Repositório: GITHUB</w:t>
+              <w:tab/>
+              <w:t xml:space="preserve">5</w:t>
+            </w:r>
+          </w:hyperlink>
+          <w:r>
+            <w:rPr>
+              <w:rtl w:val="0"/>
+            </w:rPr>
+          </w:r>
+          <w:r>
+            <w:fldChar w:fldCharType="end"/>
+          </w:r>
+        </w:p>
+      </w:sdtContent>
+    </w:sdt>
+    <w:p>
+      <w:pPr>
+        <w:rPr/>
+      </w:pPr>
+      <w:r>
+        <w:rPr>
+          <w:rtl w:val="0"/>
+        </w:rPr>
+      </w:r>
+    </w:p>
+    <w:p>
+      <w:pPr>
+        <w:pStyle w:val="Heading1"/>
+        <w:rPr/>
+      </w:pPr>
+      <w:bookmarkStart w:colFirst="0" w:colLast="0" w:name="_gmhe4j26r3a" w:id="5"/>
+      <w:bookmarkEnd w:id="5"/>
+      <w:r>
+        <w:rPr>
+          <w:rtl w:val="0"/>
+        </w:rPr>
+      </w:r>
+    </w:p>
+    <w:p>
+      <w:pPr>
+        <w:pStyle w:val="Heading1"/>
+        <w:rPr/>
+      </w:pPr>
+      <w:bookmarkStart w:colFirst="0" w:colLast="0" w:name="_9iryfit1b4u3" w:id="6"/>
+      <w:bookmarkEnd w:id="6"/>
+      <w:r>
+        <w:rPr>
+          <w:rtl w:val="0"/>
+        </w:rPr>
+      </w:r>
+    </w:p>
+    <w:p>
+      <w:pPr>
+        <w:pStyle w:val="Heading1"/>
+        <w:rPr/>
+      </w:pPr>
+      <w:bookmarkStart w:colFirst="0" w:colLast="0" w:name="_vhkk7e52iqjd" w:id="7"/>
+      <w:bookmarkEnd w:id="7"/>
+      <w:r>
+        <w:rPr>
+          <w:rtl w:val="0"/>
+        </w:rPr>
+      </w:r>
+    </w:p>
+    <w:p>
+      <w:pPr>
+        <w:pStyle w:val="Heading1"/>
+        <w:rPr/>
+      </w:pPr>
+      <w:bookmarkStart w:colFirst="0" w:colLast="0" w:name="_of3jgr4f4gva" w:id="8"/>
+      <w:bookmarkEnd w:id="8"/>
+      <w:r>
+        <w:rPr>
+          <w:rtl w:val="0"/>
+        </w:rPr>
+      </w:r>
+    </w:p>
+    <w:p>
+      <w:pPr>
+        <w:pStyle w:val="Heading1"/>
+        <w:rPr/>
+      </w:pPr>
+      <w:bookmarkStart w:colFirst="0" w:colLast="0" w:name="_tmmdzbjhp74b" w:id="9"/>
+      <w:bookmarkEnd w:id="9"/>
+      <w:r>
+        <w:rPr>
+          <w:rtl w:val="0"/>
+        </w:rPr>
+      </w:r>
+    </w:p>
+    <w:p>
+      <w:pPr>
+        <w:pStyle w:val="Heading1"/>
+        <w:rPr/>
+      </w:pPr>
+      <w:bookmarkStart w:colFirst="0" w:colLast="0" w:name="_wf5f9pl5z6xd" w:id="10"/>
+      <w:bookmarkEnd w:id="10"/>
+      <w:r>
+        <w:rPr>
+          <w:rtl w:val="0"/>
+        </w:rPr>
+      </w:r>
+    </w:p>
+    <w:p>
+      <w:pPr>
+        <w:pStyle w:val="Heading1"/>
+        <w:rPr/>
+      </w:pPr>
+      <w:bookmarkStart w:colFirst="0" w:colLast="0" w:name="_8milwye3qjyg" w:id="11"/>
+      <w:bookmarkEnd w:id="11"/>
+      <w:r>
+        <w:rPr>
+          <w:rtl w:val="0"/>
+        </w:rPr>
+      </w:r>
+    </w:p>
+    <w:p>
+      <w:pPr>
+        <w:pStyle w:val="Heading1"/>
+        <w:rPr/>
+      </w:pPr>
+      <w:bookmarkStart w:colFirst="0" w:colLast="0" w:name="_3luvekl0a7iq" w:id="12"/>
+      <w:bookmarkEnd w:id="12"/>
+      <w:r>
+        <w:rPr>
+          <w:rtl w:val="0"/>
+        </w:rPr>
+      </w:r>
+    </w:p>
+    <w:p>
+      <w:pPr>
+        <w:pStyle w:val="Heading1"/>
+        <w:rPr/>
+      </w:pPr>
+      <w:bookmarkStart w:colFirst="0" w:colLast="0" w:name="_ebn8ifhwcqg9" w:id="13"/>
+      <w:bookmarkEnd w:id="13"/>
+      <w:r>
+        <w:rPr>
+          <w:rtl w:val="0"/>
+        </w:rPr>
+      </w:r>
+    </w:p>
+    <w:p>
+      <w:pPr>
+        <w:pStyle w:val="Heading1"/>
+        <w:rPr/>
+      </w:pPr>
+      <w:bookmarkStart w:colFirst="0" w:colLast="0" w:name="_veuse1549l33" w:id="14"/>
+      <w:bookmarkEnd w:id="14"/>
+      <w:r>
+        <w:rPr>
+          <w:rtl w:val="0"/>
+        </w:rPr>
+      </w:r>
+    </w:p>
+    <w:p>
+      <w:pPr>
+        <w:pStyle w:val="Heading1"/>
+        <w:rPr/>
+      </w:pPr>
+      <w:bookmarkStart w:colFirst="0" w:colLast="0" w:name="_9owptqt3w9d2" w:id="15"/>
+      <w:bookmarkEnd w:id="15"/>
+      <w:r>
+        <w:rPr>
+          <w:rtl w:val="0"/>
+        </w:rPr>
+      </w:r>
+    </w:p>
+    <w:p>
+      <w:pPr>
+        <w:pStyle w:val="Heading1"/>
+        <w:rPr/>
+      </w:pPr>
+      <w:bookmarkStart w:colFirst="0" w:colLast="0" w:name="_tz48kwbnhkgi" w:id="16"/>
+      <w:bookmarkEnd w:id="16"/>
+      <w:r>
+        <w:rPr>
+          <w:rtl w:val="0"/>
+        </w:rPr>
+      </w:r>
+    </w:p>
+    <w:p>
+      <w:pPr>
+        <w:rPr/>
+      </w:pPr>
+      <w:r>
+        <w:rPr>
+          <w:rtl w:val="0"/>
+        </w:rPr>
+      </w:r>
+    </w:p>
+    <w:p>
+      <w:pPr>
+        <w:rPr/>
+      </w:pPr>
+      <w:r>
+        <w:rPr>
+          <w:rtl w:val="0"/>
+        </w:rPr>
+      </w:r>
+    </w:p>
+    <w:p>
+      <w:pPr>
+        <w:rPr/>
+      </w:pPr>
+      <w:r>
+        <w:rPr>
+          <w:rtl w:val="0"/>
+        </w:rPr>
+      </w:r>
+    </w:p>
+    <w:p>
+      <w:pPr>
+        <w:rPr/>
+      </w:pPr>
+      <w:r>
+        <w:rPr>
+          <w:rtl w:val="0"/>
+        </w:rPr>
+      </w:r>
+    </w:p>
+    <w:p>
+      <w:pPr>
+        <w:rPr/>
+      </w:pPr>
+      <w:r>
+        <w:rPr>
+          <w:rtl w:val="0"/>
+        </w:rPr>
+      </w:r>
+    </w:p>
+    <w:p>
+      <w:pPr>
+        <w:rPr/>
+      </w:pPr>
+      <w:r>
+        <w:rPr>
+          <w:rtl w:val="0"/>
+        </w:rPr>
+      </w:r>
+    </w:p>
+    <w:p>
+      <w:pPr>
+        <w:rPr/>
+      </w:pPr>
+      <w:r>
+        <w:rPr>
+          <w:rtl w:val="0"/>
+        </w:rPr>
+      </w:r>
+    </w:p>
+    <w:p>
+      <w:pPr>
+        <w:pStyle w:val="Heading1"/>
+        <w:rPr/>
+      </w:pPr>
+      <w:bookmarkStart w:colFirst="0" w:colLast="0" w:name="_stomvdi8t0tz" w:id="17"/>
+      <w:bookmarkEnd w:id="17"/>
+      <w:r>
+        <w:rPr>
+          <w:rtl w:val="0"/>
+        </w:rPr>
+        <w:t xml:space="preserve">Introdução</w:t>
+      </w:r>
+    </w:p>
+    <w:p>
+      <w:pPr>
+        <w:jc w:val="both"/>
+        <w:rPr/>
+      </w:pPr>
+      <w:r>
+        <w:rPr>
+          <w:rtl w:val="0"/>
+        </w:rPr>
+        <w:t xml:space="preserve">Este trabalho tem como objetivo demonstrar o processo de controle de versões de um relatório intitulado "Relatório Final de DAS" utilizando o sistema de controle de versão Git. </w:t>
+      </w:r>
+    </w:p>
+    <w:p>
+      <w:pPr>
+        <w:jc w:val="both"/>
+        <w:rPr/>
+      </w:pPr>
+      <w:r>
+        <w:rPr>
+          <w:rtl w:val="0"/>
+        </w:rPr>
+      </w:r>
+    </w:p>
+    <w:p>
+      <w:pPr>
+        <w:jc w:val="both"/>
+        <w:rPr/>
+      </w:pPr>
+      <w:r>
+        <w:rPr>
+          <w:rtl w:val="0"/>
+        </w:rPr>
+        <w:t xml:space="preserve">O Git é uma ferramenta poderosa que permite o gerenciamento eficiente de alterações em arquivos ao longo do tempo, facilitando a colaboração entre membros da equipe e mantendo um histórico detalhado de todas as modificações realizadas.</w:t>
+      </w:r>
+    </w:p>
+    <w:p>
+      <w:pPr>
+        <w:jc w:val="both"/>
+        <w:rPr/>
+      </w:pPr>
+      <w:r>
+        <w:rPr>
+          <w:rtl w:val="0"/>
+        </w:rPr>
+      </w:r>
+    </w:p>
+    <w:p>
+      <w:pPr>
+        <w:jc w:val="both"/>
+        <w:rPr/>
+      </w:pPr>
+      <w:r>
+        <w:rPr>
+          <w:rtl w:val="0"/>
+        </w:rPr>
+        <w:t xml:space="preserve">Neste projeto, será apresentado um procedimento passo a passo para controlar as versões do relatório, desde o carregamento inicial no branch de desenvolvimento até a sua liberação no branch principal (master). </w:t>
+      </w:r>
+    </w:p>
+    <w:p>
+      <w:pPr>
+        <w:jc w:val="both"/>
+        <w:rPr/>
+      </w:pPr>
+      <w:r>
+        <w:rPr>
+          <w:rtl w:val="0"/>
+        </w:rPr>
+      </w:r>
+    </w:p>
+    <w:p>
+      <w:pPr>
+        <w:jc w:val="both"/>
+        <w:rPr/>
+      </w:pPr>
+      <w:r>
+        <w:rPr>
+          <w:rtl w:val="0"/>
+        </w:rPr>
+        <w:t xml:space="preserve">Além disso, será demonstrado como lidar com situações de correção de problemas críticos utilizando a metodologia GitFlow para criação de hotfixes.</w:t>
+      </w:r>
+    </w:p>
+    <w:p>
+      <w:pPr>
+        <w:jc w:val="both"/>
+        <w:rPr/>
+      </w:pPr>
+      <w:r>
+        <w:rPr>
+          <w:rtl w:val="0"/>
+        </w:rPr>
+      </w:r>
+    </w:p>
+    <w:p>
+      <w:pPr>
+        <w:jc w:val="both"/>
+        <w:rPr>
+          <w:rFonts w:ascii="Roboto" w:cs="Roboto" w:eastAsia="Roboto" w:hAnsi="Roboto"/>
+          <w:color w:val="ececec"/>
+          <w:sz w:val="24"/>
+          <w:szCs w:val="24"/>
+        </w:rPr>
+      </w:pPr>
+      <w:r>
+        <w:rPr>
+          <w:rtl w:val="0"/>
+        </w:rPr>
+        <w:t xml:space="preserve">O controle de versões é fundamental para garantir a integridade e a rastreabilidade das alterações realizadas em um documento, facilitando a revisão, a colaboração e a manutenção ao longo do ciclo de vida do projeto.</w:t>
+      </w:r>
+      <w:r>
+        <w:rPr>
+          <w:rtl w:val="0"/>
+        </w:rPr>
+      </w:r>
+    </w:p>
+    <w:p>
+      <w:pPr>
+        <w:rPr/>
+      </w:pPr>
+      <w:r>
+        <w:rPr>
+          <w:rtl w:val="0"/>
+        </w:rPr>
+      </w:r>
+    </w:p>
+    <w:p>
+      <w:pPr>
+        <w:pStyle w:val="Heading1"/>
+        <w:rPr/>
+      </w:pPr>
+      <w:bookmarkStart w:colFirst="0" w:colLast="0" w:name="_4rtjcdrth6z1" w:id="18"/>
+      <w:bookmarkEnd w:id="18"/>
+      <w:r>
+        <w:rPr>
+          <w:rtl w:val="0"/>
+        </w:rPr>
+        <w:t xml:space="preserve">Desenvolvimento</w:t>
+      </w:r>
+    </w:p>
+    <w:p>
+      <w:pPr>
+        <w:pStyle w:val="Heading2"/>
+        <w:rPr/>
+      </w:pPr>
+      <w:bookmarkStart w:colFirst="0" w:colLast="0" w:name="_e1vrh4t1wfg0" w:id="19"/>
+      <w:bookmarkEnd w:id="19"/>
       <w:r>
         <w:rPr>
           <w:rtl w:val="0"/>
@@ -1087,8 +1663,21 @@
         <w:pStyle w:val="Heading1"/>
         <w:rPr/>
       </w:pPr>
-      <w:bookmarkStart w:colFirst="0" w:colLast="0" w:name="_dyhytuwf7lxj" w:id="5"/>
-      <w:bookmarkEnd w:id="5"/>
+      <w:bookmarkStart w:colFirst="0" w:colLast="0" w:name="_90j5y8ps07tr" w:id="20"/>
+      <w:bookmarkEnd w:id="20"/>
+      <w:r>
+        <w:rPr>
+          <w:rtl w:val="0"/>
+        </w:rPr>
+      </w:r>
+    </w:p>
+    <w:p>
+      <w:pPr>
+        <w:pStyle w:val="Heading1"/>
+        <w:rPr/>
+      </w:pPr>
+      <w:bookmarkStart w:colFirst="0" w:colLast="0" w:name="_dyhytuwf7lxj" w:id="21"/>
+      <w:bookmarkEnd w:id="21"/>
       <w:r>
         <w:rPr>
           <w:rtl w:val="0"/>
@@ -1105,6 +1694,26 @@
           <w:t xml:space="preserve">GITHUB</w:t>
         </w:r>
       </w:hyperlink>
+      <w:r>
+        <w:rPr>
+          <w:rtl w:val="0"/>
+        </w:rPr>
+      </w:r>
+    </w:p>
+    <w:p>
+      <w:pPr>
+        <w:rPr/>
+      </w:pPr>
+      <w:r>
+        <w:rPr>
+          <w:rtl w:val="0"/>
+        </w:rPr>
+      </w:r>
+    </w:p>
+    <w:p>
+      <w:pPr>
+        <w:rPr/>
+      </w:pPr>
       <w:r>
         <w:rPr>
           <w:rtl w:val="0"/>

</xml_diff>

<commit_message>
Quinta versao do Relatorio
</commit_message>
<xml_diff>
--- a/RelatorioFinalDAS.docx
+++ b/RelatorioFinalDAS.docx
@@ -409,7 +409,10 @@
     </w:p>
     <w:p>
       <w:pPr>
-        <w:rPr/>
+        <w:rPr>
+          <w:sz w:val="36"/>
+          <w:szCs w:val="36"/>
+        </w:rPr>
       </w:pPr>
       <w:r>
         <w:rPr>
@@ -452,8 +455,8 @@
                 <w:smallCaps w:val="0"/>
                 <w:strike w:val="0"/>
                 <w:color w:val="000000"/>
-                <w:sz w:val="22"/>
-                <w:szCs w:val="22"/>
+                <w:sz w:val="36"/>
+                <w:szCs w:val="36"/>
                 <w:u w:val="none"/>
                 <w:shd w:fill="auto" w:val="clear"/>
                 <w:vertAlign w:val="baseline"/>
@@ -492,8 +495,8 @@
                 <w:smallCaps w:val="0"/>
                 <w:strike w:val="0"/>
                 <w:color w:val="000000"/>
-                <w:sz w:val="22"/>
-                <w:szCs w:val="22"/>
+                <w:sz w:val="36"/>
+                <w:szCs w:val="36"/>
                 <w:u w:val="none"/>
                 <w:shd w:fill="auto" w:val="clear"/>
                 <w:vertAlign w:val="baseline"/>
@@ -501,7 +504,7 @@
               </w:rPr>
               <w:t xml:space="preserve">Desenvolvimento</w:t>
               <w:tab/>
-              <w:t xml:space="preserve">4</w:t>
+              <w:t xml:space="preserve">3</w:t>
             </w:r>
           </w:hyperlink>
           <w:r>
@@ -532,8 +535,8 @@
                 <w:smallCaps w:val="0"/>
                 <w:strike w:val="0"/>
                 <w:color w:val="000000"/>
-                <w:sz w:val="22"/>
-                <w:szCs w:val="22"/>
+                <w:sz w:val="36"/>
+                <w:szCs w:val="36"/>
                 <w:u w:val="none"/>
                 <w:shd w:fill="auto" w:val="clear"/>
                 <w:vertAlign w:val="baseline"/>
@@ -541,7 +544,7 @@
               </w:rPr>
               <w:t xml:space="preserve">Código Utilizado:</w:t>
               <w:tab/>
-              <w:t xml:space="preserve">4</w:t>
+              <w:t xml:space="preserve">3</w:t>
             </w:r>
           </w:hyperlink>
           <w:r>
@@ -572,8 +575,8 @@
                 <w:smallCaps w:val="0"/>
                 <w:strike w:val="0"/>
                 <w:color w:val="000000"/>
-                <w:sz w:val="22"/>
-                <w:szCs w:val="22"/>
+                <w:sz w:val="36"/>
+                <w:szCs w:val="36"/>
                 <w:u w:val="none"/>
                 <w:shd w:fill="auto" w:val="clear"/>
                 <w:vertAlign w:val="baseline"/>
@@ -589,6 +592,42 @@
               <w:rtl w:val="0"/>
             </w:rPr>
           </w:r>
+        </w:p>
+        <w:p>
+          <w:pPr>
+            <w:widowControl w:val="0"/>
+            <w:tabs>
+              <w:tab w:val="right" w:leader="none" w:pos="12000"/>
+            </w:tabs>
+            <w:spacing w:before="60" w:line="240" w:lineRule="auto"/>
+            <w:rPr>
+              <w:b w:val="1"/>
+              <w:color w:val="000000"/>
+              <w:sz w:val="36"/>
+              <w:szCs w:val="36"/>
+              <w:u w:val="none"/>
+            </w:rPr>
+          </w:pPr>
+          <w:hyperlink w:anchor="_t3387uwy42pz">
+            <w:r>
+              <w:rPr>
+                <w:b w:val="1"/>
+                <w:color w:val="000000"/>
+                <w:sz w:val="36"/>
+                <w:szCs w:val="36"/>
+                <w:u w:val="none"/>
+                <w:rtl w:val="0"/>
+              </w:rPr>
+              <w:t xml:space="preserve">Codigo do Exercicio 5:</w:t>
+              <w:tab/>
+              <w:t xml:space="preserve">5</w:t>
+            </w:r>
+          </w:hyperlink>
+          <w:r>
+            <w:rPr>
+              <w:rtl w:val="0"/>
+            </w:rPr>
+          </w:r>
           <w:r>
             <w:fldChar w:fldCharType="end"/>
           </w:r>
@@ -607,237 +646,291 @@
     </w:p>
     <w:p>
       <w:pPr>
+        <w:rPr/>
+      </w:pPr>
+      <w:r>
+        <w:rPr>
+          <w:rtl w:val="0"/>
+        </w:rPr>
+      </w:r>
+    </w:p>
+    <w:p>
+      <w:pPr>
+        <w:rPr/>
+      </w:pPr>
+      <w:r>
+        <w:rPr>
+          <w:rtl w:val="0"/>
+        </w:rPr>
+      </w:r>
+    </w:p>
+    <w:p>
+      <w:pPr>
+        <w:rPr/>
+      </w:pPr>
+      <w:r>
+        <w:rPr>
+          <w:rtl w:val="0"/>
+        </w:rPr>
+      </w:r>
+    </w:p>
+    <w:p>
+      <w:pPr>
+        <w:rPr/>
+      </w:pPr>
+      <w:r>
+        <w:rPr>
+          <w:rtl w:val="0"/>
+        </w:rPr>
+      </w:r>
+    </w:p>
+    <w:p>
+      <w:pPr>
+        <w:rPr/>
+      </w:pPr>
+      <w:r>
+        <w:rPr>
+          <w:rtl w:val="0"/>
+        </w:rPr>
+      </w:r>
+    </w:p>
+    <w:p>
+      <w:pPr>
+        <w:rPr/>
+      </w:pPr>
+      <w:r>
+        <w:rPr>
+          <w:rtl w:val="0"/>
+        </w:rPr>
+      </w:r>
+    </w:p>
+    <w:p>
+      <w:pPr>
+        <w:rPr/>
+      </w:pPr>
+      <w:r>
+        <w:rPr>
+          <w:rtl w:val="0"/>
+        </w:rPr>
+      </w:r>
+    </w:p>
+    <w:p>
+      <w:pPr>
+        <w:rPr/>
+      </w:pPr>
+      <w:r>
+        <w:rPr>
+          <w:rtl w:val="0"/>
+        </w:rPr>
+      </w:r>
+    </w:p>
+    <w:p>
+      <w:pPr>
+        <w:rPr/>
+      </w:pPr>
+      <w:r>
+        <w:rPr>
+          <w:rtl w:val="0"/>
+        </w:rPr>
+      </w:r>
+    </w:p>
+    <w:p>
+      <w:pPr>
+        <w:rPr/>
+      </w:pPr>
+      <w:r>
+        <w:rPr>
+          <w:rtl w:val="0"/>
+        </w:rPr>
+      </w:r>
+    </w:p>
+    <w:p>
+      <w:pPr>
+        <w:rPr/>
+      </w:pPr>
+      <w:r>
+        <w:rPr>
+          <w:rtl w:val="0"/>
+        </w:rPr>
+      </w:r>
+    </w:p>
+    <w:p>
+      <w:pPr>
+        <w:rPr/>
+      </w:pPr>
+      <w:r>
+        <w:rPr>
+          <w:rtl w:val="0"/>
+        </w:rPr>
+      </w:r>
+    </w:p>
+    <w:p>
+      <w:pPr>
+        <w:rPr/>
+      </w:pPr>
+      <w:r>
+        <w:rPr>
+          <w:rtl w:val="0"/>
+        </w:rPr>
+      </w:r>
+    </w:p>
+    <w:p>
+      <w:pPr>
+        <w:rPr/>
+      </w:pPr>
+      <w:r>
+        <w:rPr>
+          <w:rtl w:val="0"/>
+        </w:rPr>
+      </w:r>
+    </w:p>
+    <w:p>
+      <w:pPr>
+        <w:rPr/>
+      </w:pPr>
+      <w:r>
+        <w:rPr>
+          <w:rtl w:val="0"/>
+        </w:rPr>
+      </w:r>
+    </w:p>
+    <w:p>
+      <w:pPr>
+        <w:rPr/>
+      </w:pPr>
+      <w:r>
+        <w:rPr>
+          <w:rtl w:val="0"/>
+        </w:rPr>
+      </w:r>
+    </w:p>
+    <w:p>
+      <w:pPr>
+        <w:rPr/>
+      </w:pPr>
+      <w:r>
+        <w:rPr>
+          <w:rtl w:val="0"/>
+        </w:rPr>
+      </w:r>
+    </w:p>
+    <w:p>
+      <w:pPr>
+        <w:rPr/>
+      </w:pPr>
+      <w:r>
+        <w:rPr>
+          <w:rtl w:val="0"/>
+        </w:rPr>
+      </w:r>
+    </w:p>
+    <w:p>
+      <w:pPr>
+        <w:rPr/>
+      </w:pPr>
+      <w:r>
+        <w:rPr>
+          <w:rtl w:val="0"/>
+        </w:rPr>
+      </w:r>
+    </w:p>
+    <w:p>
+      <w:pPr>
+        <w:rPr/>
+      </w:pPr>
+      <w:r>
+        <w:rPr>
+          <w:rtl w:val="0"/>
+        </w:rPr>
+      </w:r>
+    </w:p>
+    <w:p>
+      <w:pPr>
+        <w:rPr/>
+      </w:pPr>
+      <w:r>
+        <w:rPr>
+          <w:rtl w:val="0"/>
+        </w:rPr>
+      </w:r>
+    </w:p>
+    <w:p>
+      <w:pPr>
+        <w:rPr/>
+      </w:pPr>
+      <w:r>
+        <w:rPr>
+          <w:rtl w:val="0"/>
+        </w:rPr>
+      </w:r>
+    </w:p>
+    <w:p>
+      <w:pPr>
+        <w:rPr/>
+      </w:pPr>
+      <w:r>
+        <w:rPr>
+          <w:rtl w:val="0"/>
+        </w:rPr>
+      </w:r>
+    </w:p>
+    <w:p>
+      <w:pPr>
+        <w:rPr/>
+      </w:pPr>
+      <w:r>
+        <w:rPr>
+          <w:rtl w:val="0"/>
+        </w:rPr>
+      </w:r>
+    </w:p>
+    <w:p>
+      <w:pPr>
+        <w:rPr/>
+      </w:pPr>
+      <w:r>
+        <w:rPr>
+          <w:rtl w:val="0"/>
+        </w:rPr>
+      </w:r>
+    </w:p>
+    <w:p>
+      <w:pPr>
+        <w:rPr/>
+      </w:pPr>
+      <w:r>
+        <w:rPr>
+          <w:rtl w:val="0"/>
+        </w:rPr>
+      </w:r>
+    </w:p>
+    <w:p>
+      <w:pPr>
+        <w:rPr/>
+      </w:pPr>
+      <w:r>
+        <w:rPr>
+          <w:rtl w:val="0"/>
+        </w:rPr>
+      </w:r>
+    </w:p>
+    <w:p>
+      <w:pPr>
+        <w:rPr/>
+      </w:pPr>
+      <w:r>
+        <w:rPr>
+          <w:rtl w:val="0"/>
+        </w:rPr>
+      </w:r>
+    </w:p>
+    <w:p>
+      <w:pPr>
         <w:pStyle w:val="Heading1"/>
         <w:rPr/>
       </w:pPr>
-      <w:bookmarkStart w:colFirst="0" w:colLast="0" w:name="_gmhe4j26r3a" w:id="5"/>
+      <w:bookmarkStart w:colFirst="0" w:colLast="0" w:name="_stomvdi8t0tz" w:id="5"/>
       <w:bookmarkEnd w:id="5"/>
-      <w:r>
-        <w:rPr>
-          <w:rtl w:val="0"/>
-        </w:rPr>
-      </w:r>
-    </w:p>
-    <w:p>
-      <w:pPr>
-        <w:pStyle w:val="Heading1"/>
-        <w:rPr/>
-      </w:pPr>
-      <w:bookmarkStart w:colFirst="0" w:colLast="0" w:name="_9iryfit1b4u3" w:id="6"/>
-      <w:bookmarkEnd w:id="6"/>
-      <w:r>
-        <w:rPr>
-          <w:rtl w:val="0"/>
-        </w:rPr>
-      </w:r>
-    </w:p>
-    <w:p>
-      <w:pPr>
-        <w:pStyle w:val="Heading1"/>
-        <w:rPr/>
-      </w:pPr>
-      <w:bookmarkStart w:colFirst="0" w:colLast="0" w:name="_vhkk7e52iqjd" w:id="7"/>
-      <w:bookmarkEnd w:id="7"/>
-      <w:r>
-        <w:rPr>
-          <w:rtl w:val="0"/>
-        </w:rPr>
-      </w:r>
-    </w:p>
-    <w:p>
-      <w:pPr>
-        <w:pStyle w:val="Heading1"/>
-        <w:rPr/>
-      </w:pPr>
-      <w:bookmarkStart w:colFirst="0" w:colLast="0" w:name="_of3jgr4f4gva" w:id="8"/>
-      <w:bookmarkEnd w:id="8"/>
-      <w:r>
-        <w:rPr>
-          <w:rtl w:val="0"/>
-        </w:rPr>
-      </w:r>
-    </w:p>
-    <w:p>
-      <w:pPr>
-        <w:pStyle w:val="Heading1"/>
-        <w:rPr/>
-      </w:pPr>
-      <w:bookmarkStart w:colFirst="0" w:colLast="0" w:name="_tmmdzbjhp74b" w:id="9"/>
-      <w:bookmarkEnd w:id="9"/>
-      <w:r>
-        <w:rPr>
-          <w:rtl w:val="0"/>
-        </w:rPr>
-      </w:r>
-    </w:p>
-    <w:p>
-      <w:pPr>
-        <w:pStyle w:val="Heading1"/>
-        <w:rPr/>
-      </w:pPr>
-      <w:bookmarkStart w:colFirst="0" w:colLast="0" w:name="_wf5f9pl5z6xd" w:id="10"/>
-      <w:bookmarkEnd w:id="10"/>
-      <w:r>
-        <w:rPr>
-          <w:rtl w:val="0"/>
-        </w:rPr>
-      </w:r>
-    </w:p>
-    <w:p>
-      <w:pPr>
-        <w:pStyle w:val="Heading1"/>
-        <w:rPr/>
-      </w:pPr>
-      <w:bookmarkStart w:colFirst="0" w:colLast="0" w:name="_8milwye3qjyg" w:id="11"/>
-      <w:bookmarkEnd w:id="11"/>
-      <w:r>
-        <w:rPr>
-          <w:rtl w:val="0"/>
-        </w:rPr>
-      </w:r>
-    </w:p>
-    <w:p>
-      <w:pPr>
-        <w:pStyle w:val="Heading1"/>
-        <w:rPr/>
-      </w:pPr>
-      <w:bookmarkStart w:colFirst="0" w:colLast="0" w:name="_3luvekl0a7iq" w:id="12"/>
-      <w:bookmarkEnd w:id="12"/>
-      <w:r>
-        <w:rPr>
-          <w:rtl w:val="0"/>
-        </w:rPr>
-      </w:r>
-    </w:p>
-    <w:p>
-      <w:pPr>
-        <w:pStyle w:val="Heading1"/>
-        <w:rPr/>
-      </w:pPr>
-      <w:bookmarkStart w:colFirst="0" w:colLast="0" w:name="_ebn8ifhwcqg9" w:id="13"/>
-      <w:bookmarkEnd w:id="13"/>
-      <w:r>
-        <w:rPr>
-          <w:rtl w:val="0"/>
-        </w:rPr>
-      </w:r>
-    </w:p>
-    <w:p>
-      <w:pPr>
-        <w:pStyle w:val="Heading1"/>
-        <w:rPr/>
-      </w:pPr>
-      <w:bookmarkStart w:colFirst="0" w:colLast="0" w:name="_veuse1549l33" w:id="14"/>
-      <w:bookmarkEnd w:id="14"/>
-      <w:r>
-        <w:rPr>
-          <w:rtl w:val="0"/>
-        </w:rPr>
-      </w:r>
-    </w:p>
-    <w:p>
-      <w:pPr>
-        <w:pStyle w:val="Heading1"/>
-        <w:rPr/>
-      </w:pPr>
-      <w:bookmarkStart w:colFirst="0" w:colLast="0" w:name="_9owptqt3w9d2" w:id="15"/>
-      <w:bookmarkEnd w:id="15"/>
-      <w:r>
-        <w:rPr>
-          <w:rtl w:val="0"/>
-        </w:rPr>
-      </w:r>
-    </w:p>
-    <w:p>
-      <w:pPr>
-        <w:pStyle w:val="Heading1"/>
-        <w:rPr/>
-      </w:pPr>
-      <w:bookmarkStart w:colFirst="0" w:colLast="0" w:name="_tz48kwbnhkgi" w:id="16"/>
-      <w:bookmarkEnd w:id="16"/>
-      <w:r>
-        <w:rPr>
-          <w:rtl w:val="0"/>
-        </w:rPr>
-      </w:r>
-    </w:p>
-    <w:p>
-      <w:pPr>
-        <w:rPr/>
-      </w:pPr>
-      <w:r>
-        <w:rPr>
-          <w:rtl w:val="0"/>
-        </w:rPr>
-      </w:r>
-    </w:p>
-    <w:p>
-      <w:pPr>
-        <w:rPr/>
-      </w:pPr>
-      <w:r>
-        <w:rPr>
-          <w:rtl w:val="0"/>
-        </w:rPr>
-      </w:r>
-    </w:p>
-    <w:p>
-      <w:pPr>
-        <w:rPr/>
-      </w:pPr>
-      <w:r>
-        <w:rPr>
-          <w:rtl w:val="0"/>
-        </w:rPr>
-      </w:r>
-    </w:p>
-    <w:p>
-      <w:pPr>
-        <w:rPr/>
-      </w:pPr>
-      <w:r>
-        <w:rPr>
-          <w:rtl w:val="0"/>
-        </w:rPr>
-      </w:r>
-    </w:p>
-    <w:p>
-      <w:pPr>
-        <w:rPr/>
-      </w:pPr>
-      <w:r>
-        <w:rPr>
-          <w:rtl w:val="0"/>
-        </w:rPr>
-      </w:r>
-    </w:p>
-    <w:p>
-      <w:pPr>
-        <w:rPr/>
-      </w:pPr>
-      <w:r>
-        <w:rPr>
-          <w:rtl w:val="0"/>
-        </w:rPr>
-      </w:r>
-    </w:p>
-    <w:p>
-      <w:pPr>
-        <w:rPr/>
-      </w:pPr>
-      <w:r>
-        <w:rPr>
-          <w:rtl w:val="0"/>
-        </w:rPr>
-      </w:r>
-    </w:p>
-    <w:p>
-      <w:pPr>
-        <w:pStyle w:val="Heading1"/>
-        <w:rPr/>
-      </w:pPr>
-      <w:bookmarkStart w:colFirst="0" w:colLast="0" w:name="_stomvdi8t0tz" w:id="17"/>
-      <w:bookmarkEnd w:id="17"/>
       <w:r>
         <w:rPr>
           <w:rtl w:val="0"/>
@@ -974,8 +1067,8 @@
         <w:pStyle w:val="Heading1"/>
         <w:rPr/>
       </w:pPr>
-      <w:bookmarkStart w:colFirst="0" w:colLast="0" w:name="_4rtjcdrth6z1" w:id="18"/>
-      <w:bookmarkEnd w:id="18"/>
+      <w:bookmarkStart w:colFirst="0" w:colLast="0" w:name="_4rtjcdrth6z1" w:id="6"/>
+      <w:bookmarkEnd w:id="6"/>
       <w:r>
         <w:rPr>
           <w:rtl w:val="0"/>
@@ -988,8 +1081,8 @@
         <w:pStyle w:val="Heading2"/>
         <w:rPr/>
       </w:pPr>
-      <w:bookmarkStart w:colFirst="0" w:colLast="0" w:name="_e1vrh4t1wfg0" w:id="19"/>
-      <w:bookmarkEnd w:id="19"/>
+      <w:bookmarkStart w:colFirst="0" w:colLast="0" w:name="_e1vrh4t1wfg0" w:id="7"/>
+      <w:bookmarkEnd w:id="7"/>
       <w:r>
         <w:rPr>
           <w:rtl w:val="0"/>
@@ -1660,24 +1753,106 @@
     </w:p>
     <w:p>
       <w:pPr>
+        <w:rPr/>
+      </w:pPr>
+      <w:r>
+        <w:rPr>
+          <w:rtl w:val="0"/>
+        </w:rPr>
+        <w:t xml:space="preserve">git checkout master</w:t>
+      </w:r>
+    </w:p>
+    <w:p>
+      <w:pPr>
+        <w:rPr/>
+      </w:pPr>
+      <w:r>
+        <w:rPr>
+          <w:rtl w:val="0"/>
+        </w:rPr>
+      </w:r>
+    </w:p>
+    <w:p>
+      <w:pPr>
+        <w:rPr/>
+      </w:pPr>
+      <w:r>
+        <w:rPr>
+          <w:rtl w:val="0"/>
+        </w:rPr>
+        <w:t xml:space="preserve">git merge develop</w:t>
+      </w:r>
+    </w:p>
+    <w:p>
+      <w:pPr>
+        <w:rPr/>
+      </w:pPr>
+      <w:r>
+        <w:rPr>
+          <w:rtl w:val="0"/>
+        </w:rPr>
+      </w:r>
+    </w:p>
+    <w:p>
+      <w:pPr>
+        <w:rPr/>
+      </w:pPr>
+      <w:r>
+        <w:rPr>
+          <w:rtl w:val="0"/>
+        </w:rPr>
+        <w:t xml:space="preserve">git commit -am "Correção de um problema"</w:t>
+      </w:r>
+    </w:p>
+    <w:p>
+      <w:pPr>
+        <w:rPr/>
+      </w:pPr>
+      <w:r>
+        <w:rPr>
+          <w:rtl w:val="0"/>
+        </w:rPr>
+      </w:r>
+    </w:p>
+    <w:p>
+      <w:pPr>
+        <w:rPr/>
+      </w:pPr>
+      <w:r>
+        <w:rPr>
+          <w:rtl w:val="0"/>
+        </w:rPr>
+        <w:t xml:space="preserve">git checkout master</w:t>
+      </w:r>
+    </w:p>
+    <w:p>
+      <w:pPr>
+        <w:rPr/>
+      </w:pPr>
+      <w:r>
+        <w:rPr>
+          <w:rtl w:val="0"/>
+        </w:rPr>
+      </w:r>
+    </w:p>
+    <w:p>
+      <w:pPr>
+        <w:rPr/>
+      </w:pPr>
+      <w:r>
+        <w:rPr>
+          <w:rtl w:val="0"/>
+        </w:rPr>
+        <w:t xml:space="preserve">git merge --no-ff hotfix/nome-do-hotfix</w:t>
+      </w:r>
+    </w:p>
+    <w:p>
+      <w:pPr>
         <w:pStyle w:val="Heading1"/>
         <w:rPr/>
       </w:pPr>
-      <w:bookmarkStart w:colFirst="0" w:colLast="0" w:name="_90j5y8ps07tr" w:id="20"/>
-      <w:bookmarkEnd w:id="20"/>
-      <w:r>
-        <w:rPr>
-          <w:rtl w:val="0"/>
-        </w:rPr>
-      </w:r>
-    </w:p>
-    <w:p>
-      <w:pPr>
-        <w:pStyle w:val="Heading1"/>
-        <w:rPr/>
-      </w:pPr>
-      <w:bookmarkStart w:colFirst="0" w:colLast="0" w:name="_dyhytuwf7lxj" w:id="21"/>
-      <w:bookmarkEnd w:id="21"/>
+      <w:bookmarkStart w:colFirst="0" w:colLast="0" w:name="_dyhytuwf7lxj" w:id="8"/>
+      <w:bookmarkEnd w:id="8"/>
       <w:r>
         <w:rPr>
           <w:rtl w:val="0"/>
@@ -1702,22 +1877,327 @@
     </w:p>
     <w:p>
       <w:pPr>
-        <w:rPr/>
-      </w:pPr>
-      <w:r>
-        <w:rPr>
-          <w:rtl w:val="0"/>
-        </w:rPr>
-      </w:r>
-    </w:p>
-    <w:p>
-      <w:pPr>
-        <w:rPr/>
-      </w:pPr>
-      <w:r>
-        <w:rPr>
-          <w:rtl w:val="0"/>
-        </w:rPr>
+        <w:pStyle w:val="Heading1"/>
+        <w:rPr/>
+      </w:pPr>
+      <w:bookmarkStart w:colFirst="0" w:colLast="0" w:name="_t3387uwy42pz" w:id="9"/>
+      <w:bookmarkEnd w:id="9"/>
+      <w:r>
+        <w:rPr>
+          <w:rtl w:val="0"/>
+        </w:rPr>
+        <w:t xml:space="preserve">Codigo do Exercicio 5:</w:t>
+      </w:r>
+      <w:r>
+        <w:rPr>
+          <w:rtl w:val="0"/>
+        </w:rPr>
+      </w:r>
+    </w:p>
+    <w:p>
+      <w:pPr>
+        <w:rPr/>
+      </w:pPr>
+      <w:r>
+        <w:rPr>
+          <w:rtl w:val="0"/>
+        </w:rPr>
+        <w:br w:type="textWrapping"/>
+        <w:t xml:space="preserve">git add "RelatorioFinalDAS"</w:t>
+      </w:r>
+    </w:p>
+    <w:p>
+      <w:pPr>
+        <w:rPr/>
+      </w:pPr>
+      <w:r>
+        <w:rPr>
+          <w:rtl w:val="0"/>
+        </w:rPr>
+      </w:r>
+    </w:p>
+    <w:p>
+      <w:pPr>
+        <w:rPr/>
+      </w:pPr>
+      <w:r>
+        <w:rPr>
+          <w:rtl w:val="0"/>
+        </w:rPr>
+        <w:t xml:space="preserve">git commit -m "Primeira versão do Relatório"</w:t>
+      </w:r>
+    </w:p>
+    <w:p>
+      <w:pPr>
+        <w:rPr/>
+      </w:pPr>
+      <w:r>
+        <w:rPr>
+          <w:rtl w:val="0"/>
+        </w:rPr>
+      </w:r>
+    </w:p>
+    <w:p>
+      <w:pPr>
+        <w:rPr/>
+      </w:pPr>
+      <w:r>
+        <w:rPr>
+          <w:rtl w:val="0"/>
+        </w:rPr>
+        <w:t xml:space="preserve">git add "RelatorioFinalDAS"</w:t>
+      </w:r>
+    </w:p>
+    <w:p>
+      <w:pPr>
+        <w:rPr/>
+      </w:pPr>
+      <w:r>
+        <w:rPr>
+          <w:rtl w:val="0"/>
+        </w:rPr>
+      </w:r>
+    </w:p>
+    <w:p>
+      <w:pPr>
+        <w:rPr/>
+      </w:pPr>
+      <w:r>
+        <w:rPr>
+          <w:rtl w:val="0"/>
+        </w:rPr>
+        <w:t xml:space="preserve">git commit -m "Segunda versão do Relatório"</w:t>
+      </w:r>
+    </w:p>
+    <w:p>
+      <w:pPr>
+        <w:rPr/>
+      </w:pPr>
+      <w:r>
+        <w:rPr>
+          <w:rtl w:val="0"/>
+        </w:rPr>
+      </w:r>
+    </w:p>
+    <w:p>
+      <w:pPr>
+        <w:rPr/>
+      </w:pPr>
+      <w:r>
+        <w:rPr>
+          <w:rtl w:val="0"/>
+        </w:rPr>
+        <w:t xml:space="preserve">git add "RelatorioFinalDAS"</w:t>
+      </w:r>
+    </w:p>
+    <w:p>
+      <w:pPr>
+        <w:rPr/>
+      </w:pPr>
+      <w:r>
+        <w:rPr>
+          <w:rtl w:val="0"/>
+        </w:rPr>
+      </w:r>
+    </w:p>
+    <w:p>
+      <w:pPr>
+        <w:rPr/>
+      </w:pPr>
+      <w:r>
+        <w:rPr>
+          <w:rtl w:val="0"/>
+        </w:rPr>
+        <w:t xml:space="preserve">git commit -m "Terceira versão do Relatório"</w:t>
+      </w:r>
+    </w:p>
+    <w:p>
+      <w:pPr>
+        <w:rPr/>
+      </w:pPr>
+      <w:r>
+        <w:rPr>
+          <w:rtl w:val="0"/>
+        </w:rPr>
+      </w:r>
+    </w:p>
+    <w:p>
+      <w:pPr>
+        <w:rPr/>
+      </w:pPr>
+      <w:r>
+        <w:rPr>
+          <w:rtl w:val="0"/>
+        </w:rPr>
+        <w:t xml:space="preserve">git add "RelatorioFinalDAS"</w:t>
+      </w:r>
+    </w:p>
+    <w:p>
+      <w:pPr>
+        <w:rPr/>
+      </w:pPr>
+      <w:r>
+        <w:rPr>
+          <w:rtl w:val="0"/>
+        </w:rPr>
+      </w:r>
+    </w:p>
+    <w:p>
+      <w:pPr>
+        <w:rPr/>
+      </w:pPr>
+      <w:r>
+        <w:rPr>
+          <w:rtl w:val="0"/>
+        </w:rPr>
+        <w:t xml:space="preserve">git commit -m "Quarta versão do Relatório"</w:t>
+      </w:r>
+    </w:p>
+    <w:p>
+      <w:pPr>
+        <w:rPr/>
+      </w:pPr>
+      <w:r>
+        <w:rPr>
+          <w:rtl w:val="0"/>
+        </w:rPr>
+      </w:r>
+    </w:p>
+    <w:p>
+      <w:pPr>
+        <w:rPr/>
+      </w:pPr>
+      <w:r>
+        <w:rPr>
+          <w:rtl w:val="0"/>
+        </w:rPr>
+        <w:t xml:space="preserve">git add "RelatorioFinalDAS"</w:t>
+      </w:r>
+    </w:p>
+    <w:p>
+      <w:pPr>
+        <w:rPr/>
+      </w:pPr>
+      <w:r>
+        <w:rPr>
+          <w:rtl w:val="0"/>
+        </w:rPr>
+      </w:r>
+    </w:p>
+    <w:p>
+      <w:pPr>
+        <w:rPr/>
+      </w:pPr>
+      <w:r>
+        <w:rPr>
+          <w:rtl w:val="0"/>
+        </w:rPr>
+        <w:t xml:space="preserve">git commit -m "Quinta versão do Relatório"</w:t>
+      </w:r>
+    </w:p>
+    <w:p>
+      <w:pPr>
+        <w:rPr/>
+      </w:pPr>
+      <w:r>
+        <w:rPr>
+          <w:rtl w:val="0"/>
+        </w:rPr>
+      </w:r>
+    </w:p>
+    <w:p>
+      <w:pPr>
+        <w:rPr/>
+      </w:pPr>
+      <w:r>
+        <w:rPr>
+          <w:rtl w:val="0"/>
+        </w:rPr>
+        <w:t xml:space="preserve">git checkout master</w:t>
+      </w:r>
+    </w:p>
+    <w:p>
+      <w:pPr>
+        <w:rPr/>
+      </w:pPr>
+      <w:r>
+        <w:rPr>
+          <w:rtl w:val="0"/>
+        </w:rPr>
+      </w:r>
+    </w:p>
+    <w:p>
+      <w:pPr>
+        <w:rPr/>
+      </w:pPr>
+      <w:r>
+        <w:rPr>
+          <w:rtl w:val="0"/>
+        </w:rPr>
+        <w:t xml:space="preserve">git merge develop</w:t>
+      </w:r>
+    </w:p>
+    <w:p>
+      <w:pPr>
+        <w:rPr/>
+      </w:pPr>
+      <w:r>
+        <w:rPr>
+          <w:rtl w:val="0"/>
+        </w:rPr>
+      </w:r>
+    </w:p>
+    <w:p>
+      <w:pPr>
+        <w:rPr/>
+      </w:pPr>
+      <w:r>
+        <w:rPr>
+          <w:rtl w:val="0"/>
+        </w:rPr>
+        <w:t xml:space="preserve">git commit -am "Correção de um problema"</w:t>
+      </w:r>
+    </w:p>
+    <w:p>
+      <w:pPr>
+        <w:rPr/>
+      </w:pPr>
+      <w:r>
+        <w:rPr>
+          <w:rtl w:val="0"/>
+        </w:rPr>
+      </w:r>
+    </w:p>
+    <w:p>
+      <w:pPr>
+        <w:rPr/>
+      </w:pPr>
+      <w:r>
+        <w:rPr>
+          <w:rtl w:val="0"/>
+        </w:rPr>
+        <w:t xml:space="preserve">git checkout master</w:t>
+      </w:r>
+    </w:p>
+    <w:p>
+      <w:pPr>
+        <w:rPr/>
+      </w:pPr>
+      <w:r>
+        <w:rPr>
+          <w:rtl w:val="0"/>
+        </w:rPr>
+      </w:r>
+    </w:p>
+    <w:p>
+      <w:pPr>
+        <w:rPr/>
+      </w:pPr>
+      <w:r>
+        <w:rPr>
+          <w:rtl w:val="0"/>
+        </w:rPr>
+        <w:t xml:space="preserve">git merge --no-ff hotfix/nome-do-hotfix</w:t>
       </w:r>
     </w:p>
     <w:sectPr>

</xml_diff>

<commit_message>
Correcao de um Erro
</commit_message>
<xml_diff>
--- a/RelatorioFinalDAS.docx
+++ b/RelatorioFinalDAS.docx
@@ -97,6 +97,41 @@
         <w:rPr/>
       </w:pPr>
       <w:r>
+        <w:rPr/>
+        <w:drawing>
+          <wp:inline distB="114300" distT="114300" distL="114300" distR="114300">
+            <wp:extent cx="4333875" cy="1095375"/>
+            <wp:effectExtent b="0" l="0" r="0" t="0"/>
+            <wp:docPr id="1" name="image1.png"/>
+            <a:graphic>
+              <a:graphicData uri="http://schemas.openxmlformats.org/drawingml/2006/picture">
+                <pic:pic>
+                  <pic:nvPicPr>
+                    <pic:cNvPr id="0" name="image1.png"/>
+                    <pic:cNvPicPr preferRelativeResize="0"/>
+                  </pic:nvPicPr>
+                  <pic:blipFill>
+                    <a:blip r:embed="rId6"/>
+                    <a:srcRect b="0" l="0" r="0" t="0"/>
+                    <a:stretch>
+                      <a:fillRect/>
+                    </a:stretch>
+                  </pic:blipFill>
+                  <pic:spPr>
+                    <a:xfrm>
+                      <a:off x="0" y="0"/>
+                      <a:ext cx="4333875" cy="1095375"/>
+                    </a:xfrm>
+                    <a:prstGeom prst="rect"/>
+                    <a:ln/>
+                  </pic:spPr>
+                </pic:pic>
+              </a:graphicData>
+            </a:graphic>
+          </wp:inline>
+        </w:drawing>
+      </w:r>
+      <w:r>
         <w:rPr>
           <w:rtl w:val="0"/>
         </w:rPr>
@@ -105,46 +140,6 @@
     <w:p>
       <w:pPr>
         <w:jc w:val="center"/>
-        <w:rPr/>
-      </w:pPr>
-      <w:r>
-        <w:rPr>
-          <w:rtl w:val="0"/>
-        </w:rPr>
-      </w:r>
-    </w:p>
-    <w:p>
-      <w:pPr>
-        <w:rPr/>
-      </w:pPr>
-      <w:r>
-        <w:rPr>
-          <w:rtl w:val="0"/>
-        </w:rPr>
-      </w:r>
-    </w:p>
-    <w:p>
-      <w:pPr>
-        <w:rPr/>
-      </w:pPr>
-      <w:r>
-        <w:rPr>
-          <w:rtl w:val="0"/>
-        </w:rPr>
-      </w:r>
-    </w:p>
-    <w:p>
-      <w:pPr>
-        <w:rPr/>
-      </w:pPr>
-      <w:r>
-        <w:rPr>
-          <w:rtl w:val="0"/>
-        </w:rPr>
-      </w:r>
-    </w:p>
-    <w:p>
-      <w:pPr>
         <w:rPr/>
       </w:pPr>
       <w:r>
@@ -368,7 +363,7 @@
         </w:rPr>
         <w:t xml:space="preserve">Alunos: Dmytro Bohutskyy , Gonçalo Valentim</w:t>
         <w:br w:type="textWrapping"/>
-        <w:t xml:space="preserve">Professor Orientador: Andre Carvalho</w:t>
+        <w:t xml:space="preserve">Professor Orientador: André Carvalho</w:t>
       </w:r>
     </w:p>
     <w:p>
@@ -438,6 +433,8 @@
             <w:rPr>
               <w:b w:val="1"/>
               <w:color w:val="000000"/>
+              <w:sz w:val="30"/>
+              <w:szCs w:val="30"/>
               <w:u w:val="none"/>
             </w:rPr>
           </w:pPr>
@@ -455,8 +452,8 @@
                 <w:smallCaps w:val="0"/>
                 <w:strike w:val="0"/>
                 <w:color w:val="000000"/>
-                <w:sz w:val="36"/>
-                <w:szCs w:val="36"/>
+                <w:sz w:val="30"/>
+                <w:szCs w:val="30"/>
                 <w:u w:val="none"/>
                 <w:shd w:fill="auto" w:val="clear"/>
                 <w:vertAlign w:val="baseline"/>
@@ -483,6 +480,8 @@
             <w:rPr>
               <w:b w:val="1"/>
               <w:color w:val="000000"/>
+              <w:sz w:val="30"/>
+              <w:szCs w:val="30"/>
               <w:u w:val="none"/>
             </w:rPr>
           </w:pPr>
@@ -495,8 +494,8 @@
                 <w:smallCaps w:val="0"/>
                 <w:strike w:val="0"/>
                 <w:color w:val="000000"/>
-                <w:sz w:val="36"/>
-                <w:szCs w:val="36"/>
+                <w:sz w:val="30"/>
+                <w:szCs w:val="30"/>
                 <w:u w:val="none"/>
                 <w:shd w:fill="auto" w:val="clear"/>
                 <w:vertAlign w:val="baseline"/>
@@ -523,6 +522,8 @@
             <w:ind w:left="360" w:firstLine="0"/>
             <w:rPr>
               <w:color w:val="000000"/>
+              <w:sz w:val="30"/>
+              <w:szCs w:val="30"/>
               <w:u w:val="none"/>
             </w:rPr>
           </w:pPr>
@@ -535,8 +536,8 @@
                 <w:smallCaps w:val="0"/>
                 <w:strike w:val="0"/>
                 <w:color w:val="000000"/>
-                <w:sz w:val="36"/>
-                <w:szCs w:val="36"/>
+                <w:sz w:val="30"/>
+                <w:szCs w:val="30"/>
                 <w:u w:val="none"/>
                 <w:shd w:fill="auto" w:val="clear"/>
                 <w:vertAlign w:val="baseline"/>
@@ -560,29 +561,199 @@
               <w:tab w:val="right" w:leader="none" w:pos="12000"/>
             </w:tabs>
             <w:spacing w:before="60" w:line="240" w:lineRule="auto"/>
+            <w:ind w:left="720" w:firstLine="0"/>
             <w:rPr>
-              <w:b w:val="1"/>
               <w:color w:val="000000"/>
+              <w:sz w:val="30"/>
+              <w:szCs w:val="30"/>
               <w:u w:val="none"/>
             </w:rPr>
           </w:pPr>
-          <w:hyperlink w:anchor="_dyhytuwf7lxj">
+          <w:hyperlink w:anchor="_yt5tekxrk3yf">
             <w:r>
               <w:rPr>
-                <w:rFonts w:ascii="Arial" w:cs="Arial" w:eastAsia="Arial" w:hAnsi="Arial"/>
-                <w:b w:val="1"/>
-                <w:i w:val="0"/>
-                <w:smallCaps w:val="0"/>
-                <w:strike w:val="0"/>
                 <w:color w:val="000000"/>
-                <w:sz w:val="36"/>
-                <w:szCs w:val="36"/>
+                <w:sz w:val="30"/>
+                <w:szCs w:val="30"/>
                 <w:u w:val="none"/>
-                <w:shd w:fill="auto" w:val="clear"/>
-                <w:vertAlign w:val="baseline"/>
                 <w:rtl w:val="0"/>
               </w:rPr>
-              <w:t xml:space="preserve">Link do Repositório: GITHUB</w:t>
+              <w:t xml:space="preserve">Criação do repositório:</w:t>
+              <w:tab/>
+              <w:t xml:space="preserve">3</w:t>
+            </w:r>
+          </w:hyperlink>
+          <w:r>
+            <w:rPr>
+              <w:rtl w:val="0"/>
+            </w:rPr>
+          </w:r>
+        </w:p>
+        <w:p>
+          <w:pPr>
+            <w:widowControl w:val="0"/>
+            <w:tabs>
+              <w:tab w:val="right" w:leader="none" w:pos="12000"/>
+            </w:tabs>
+            <w:spacing w:before="60" w:line="240" w:lineRule="auto"/>
+            <w:ind w:left="720" w:firstLine="0"/>
+            <w:rPr>
+              <w:color w:val="000000"/>
+              <w:sz w:val="30"/>
+              <w:szCs w:val="30"/>
+              <w:u w:val="none"/>
+            </w:rPr>
+          </w:pPr>
+          <w:hyperlink w:anchor="_xys9rcwnpxq">
+            <w:r>
+              <w:rPr>
+                <w:color w:val="000000"/>
+                <w:sz w:val="30"/>
+                <w:szCs w:val="30"/>
+                <w:u w:val="none"/>
+                <w:rtl w:val="0"/>
+              </w:rPr>
+              <w:t xml:space="preserve">Adicionado ignore.gitignore</w:t>
+              <w:tab/>
+              <w:t xml:space="preserve">4</w:t>
+            </w:r>
+          </w:hyperlink>
+          <w:r>
+            <w:rPr>
+              <w:rtl w:val="0"/>
+            </w:rPr>
+          </w:r>
+        </w:p>
+        <w:p>
+          <w:pPr>
+            <w:widowControl w:val="0"/>
+            <w:tabs>
+              <w:tab w:val="right" w:leader="none" w:pos="12000"/>
+            </w:tabs>
+            <w:spacing w:before="60" w:line="240" w:lineRule="auto"/>
+            <w:ind w:left="720" w:firstLine="0"/>
+            <w:rPr>
+              <w:color w:val="000000"/>
+              <w:sz w:val="30"/>
+              <w:szCs w:val="30"/>
+              <w:u w:val="none"/>
+            </w:rPr>
+          </w:pPr>
+          <w:hyperlink w:anchor="_hmuhouuiwnz9">
+            <w:r>
+              <w:rPr>
+                <w:color w:val="000000"/>
+                <w:sz w:val="30"/>
+                <w:szCs w:val="30"/>
+                <w:u w:val="none"/>
+                <w:rtl w:val="0"/>
+              </w:rPr>
+              <w:t xml:space="preserve">Utilização do Git flow</w:t>
+              <w:tab/>
+              <w:t xml:space="preserve">4</w:t>
+            </w:r>
+          </w:hyperlink>
+          <w:r>
+            <w:rPr>
+              <w:rtl w:val="0"/>
+            </w:rPr>
+          </w:r>
+        </w:p>
+        <w:p>
+          <w:pPr>
+            <w:widowControl w:val="0"/>
+            <w:tabs>
+              <w:tab w:val="right" w:leader="none" w:pos="12000"/>
+            </w:tabs>
+            <w:spacing w:before="60" w:line="240" w:lineRule="auto"/>
+            <w:ind w:left="720" w:firstLine="0"/>
+            <w:rPr>
+              <w:color w:val="000000"/>
+              <w:sz w:val="30"/>
+              <w:szCs w:val="30"/>
+              <w:u w:val="none"/>
+            </w:rPr>
+          </w:pPr>
+          <w:hyperlink w:anchor="_k8csh6vllc8h">
+            <w:r>
+              <w:rPr>
+                <w:color w:val="000000"/>
+                <w:sz w:val="30"/>
+                <w:szCs w:val="30"/>
+                <w:u w:val="none"/>
+                <w:rtl w:val="0"/>
+              </w:rPr>
+              <w:t xml:space="preserve">Adicionado Versões do Relatório</w:t>
+              <w:tab/>
+              <w:t xml:space="preserve">4</w:t>
+            </w:r>
+          </w:hyperlink>
+          <w:r>
+            <w:rPr>
+              <w:rtl w:val="0"/>
+            </w:rPr>
+          </w:r>
+        </w:p>
+        <w:p>
+          <w:pPr>
+            <w:widowControl w:val="0"/>
+            <w:tabs>
+              <w:tab w:val="right" w:leader="none" w:pos="12000"/>
+            </w:tabs>
+            <w:spacing w:before="60" w:line="240" w:lineRule="auto"/>
+            <w:ind w:left="720" w:firstLine="0"/>
+            <w:rPr>
+              <w:color w:val="000000"/>
+              <w:sz w:val="30"/>
+              <w:szCs w:val="30"/>
+              <w:u w:val="none"/>
+            </w:rPr>
+          </w:pPr>
+          <w:hyperlink w:anchor="_uquw8de7urmf">
+            <w:r>
+              <w:rPr>
+                <w:color w:val="000000"/>
+                <w:sz w:val="30"/>
+                <w:szCs w:val="30"/>
+                <w:u w:val="none"/>
+                <w:rtl w:val="0"/>
+              </w:rPr>
+              <w:t xml:space="preserve">Criação de um release para a branch Master</w:t>
+              <w:tab/>
+              <w:t xml:space="preserve">5</w:t>
+            </w:r>
+          </w:hyperlink>
+          <w:r>
+            <w:rPr>
+              <w:rtl w:val="0"/>
+            </w:rPr>
+          </w:r>
+        </w:p>
+        <w:p>
+          <w:pPr>
+            <w:widowControl w:val="0"/>
+            <w:tabs>
+              <w:tab w:val="right" w:leader="none" w:pos="12000"/>
+            </w:tabs>
+            <w:spacing w:before="60" w:line="240" w:lineRule="auto"/>
+            <w:ind w:left="720" w:firstLine="0"/>
+            <w:rPr>
+              <w:color w:val="000000"/>
+              <w:sz w:val="30"/>
+              <w:szCs w:val="30"/>
+              <w:u w:val="none"/>
+            </w:rPr>
+          </w:pPr>
+          <w:hyperlink w:anchor="_o850vwhzy4gk">
+            <w:r>
+              <w:rPr>
+                <w:color w:val="000000"/>
+                <w:sz w:val="30"/>
+                <w:szCs w:val="30"/>
+                <w:u w:val="none"/>
+                <w:rtl w:val="0"/>
+              </w:rPr>
+              <w:t xml:space="preserve">Efetuado um hotfix</w:t>
               <w:tab/>
               <w:t xml:space="preserve">5</w:t>
             </w:r>
@@ -603,22 +774,28 @@
             <w:rPr>
               <w:b w:val="1"/>
               <w:color w:val="000000"/>
-              <w:sz w:val="36"/>
-              <w:szCs w:val="36"/>
+              <w:sz w:val="30"/>
+              <w:szCs w:val="30"/>
               <w:u w:val="none"/>
             </w:rPr>
           </w:pPr>
-          <w:hyperlink w:anchor="_t3387uwy42pz">
+          <w:hyperlink w:anchor="_dyhytuwf7lxj">
             <w:r>
               <w:rPr>
+                <w:rFonts w:ascii="Arial" w:cs="Arial" w:eastAsia="Arial" w:hAnsi="Arial"/>
                 <w:b w:val="1"/>
+                <w:i w:val="0"/>
+                <w:smallCaps w:val="0"/>
+                <w:strike w:val="0"/>
                 <w:color w:val="000000"/>
-                <w:sz w:val="36"/>
-                <w:szCs w:val="36"/>
+                <w:sz w:val="30"/>
+                <w:szCs w:val="30"/>
                 <w:u w:val="none"/>
+                <w:shd w:fill="auto" w:val="clear"/>
+                <w:vertAlign w:val="baseline"/>
                 <w:rtl w:val="0"/>
               </w:rPr>
-              <w:t xml:space="preserve">Codigo do Exercicio 5:</w:t>
+              <w:t xml:space="preserve">Link do Repositório: GITHUB</w:t>
               <w:tab/>
               <w:t xml:space="preserve">5</w:t>
             </w:r>
@@ -1033,33 +1210,13 @@
     <w:p>
       <w:pPr>
         <w:jc w:val="both"/>
-        <w:rPr>
-          <w:rFonts w:ascii="Roboto" w:cs="Roboto" w:eastAsia="Roboto" w:hAnsi="Roboto"/>
-          <w:color w:val="ececec"/>
-          <w:sz w:val="24"/>
-          <w:szCs w:val="24"/>
-        </w:rPr>
+        <w:rPr/>
       </w:pPr>
       <w:r>
         <w:rPr>
           <w:rtl w:val="0"/>
         </w:rPr>
         <w:t xml:space="preserve">O controle de versões é fundamental para garantir a integridade e a rastreabilidade das alterações realizadas em um documento, facilitando a revisão, a colaboração e a manutenção ao longo do ciclo de vida do projeto.</w:t>
-      </w:r>
-      <w:r>
-        <w:rPr>
-          <w:rtl w:val="0"/>
-        </w:rPr>
-      </w:r>
-    </w:p>
-    <w:p>
-      <w:pPr>
-        <w:rPr/>
-      </w:pPr>
-      <w:r>
-        <w:rPr>
-          <w:rtl w:val="0"/>
-        </w:rPr>
       </w:r>
     </w:p>
     <w:p>
@@ -1092,6 +1249,20 @@
     </w:p>
     <w:p>
       <w:pPr>
+        <w:pStyle w:val="Heading3"/>
+        <w:rPr/>
+      </w:pPr>
+      <w:bookmarkStart w:colFirst="0" w:colLast="0" w:name="_yt5tekxrk3yf" w:id="8"/>
+      <w:bookmarkEnd w:id="8"/>
+      <w:r>
+        <w:rPr>
+          <w:rtl w:val="0"/>
+        </w:rPr>
+        <w:t xml:space="preserve">Criação do repositório:</w:t>
+      </w:r>
+    </w:p>
+    <w:p>
+      <w:pPr>
         <w:rPr/>
       </w:pPr>
       <w:r>
@@ -1257,7 +1428,41 @@
         <w:rPr>
           <w:rtl w:val="0"/>
         </w:rPr>
-        <w:t xml:space="preserve">---</w:t>
+        <w:t xml:space="preserve">—————————————————————————————————————————</w:t>
+      </w:r>
+    </w:p>
+    <w:p>
+      <w:pPr>
+        <w:rPr/>
+      </w:pPr>
+      <w:r>
+        <w:rPr>
+          <w:rtl w:val="0"/>
+        </w:rPr>
+      </w:r>
+    </w:p>
+    <w:p>
+      <w:pPr>
+        <w:rPr/>
+      </w:pPr>
+      <w:r>
+        <w:rPr>
+          <w:rtl w:val="0"/>
+        </w:rPr>
+      </w:r>
+    </w:p>
+    <w:p>
+      <w:pPr>
+        <w:pStyle w:val="Heading3"/>
+        <w:rPr/>
+      </w:pPr>
+      <w:bookmarkStart w:colFirst="0" w:colLast="0" w:name="_xys9rcwnpxq" w:id="9"/>
+      <w:bookmarkEnd w:id="9"/>
+      <w:r>
+        <w:rPr>
+          <w:rtl w:val="0"/>
+        </w:rPr>
+        <w:t xml:space="preserve">Adicionado ignore.gitignore</w:t>
       </w:r>
     </w:p>
     <w:p>
@@ -1312,7 +1517,6 @@
         <w:rPr>
           <w:rtl w:val="0"/>
         </w:rPr>
-        <w:t xml:space="preserve">---</w:t>
       </w:r>
     </w:p>
     <w:p>
@@ -1367,7 +1571,31 @@
         <w:rPr>
           <w:rtl w:val="0"/>
         </w:rPr>
-        <w:t xml:space="preserve">---</w:t>
+        <w:t xml:space="preserve">—————————————————————————————————————————</w:t>
+      </w:r>
+    </w:p>
+    <w:p>
+      <w:pPr>
+        <w:pStyle w:val="Heading3"/>
+        <w:rPr/>
+      </w:pPr>
+      <w:bookmarkStart w:colFirst="0" w:colLast="0" w:name="_hmuhouuiwnz9" w:id="10"/>
+      <w:bookmarkEnd w:id="10"/>
+      <w:r>
+        <w:rPr>
+          <w:rtl w:val="0"/>
+        </w:rPr>
+        <w:t xml:space="preserve">Utilização do Git flow</w:t>
+      </w:r>
+    </w:p>
+    <w:p>
+      <w:pPr>
+        <w:rPr/>
+      </w:pPr>
+      <w:r>
+        <w:rPr>
+          <w:rtl w:val="0"/>
+        </w:rPr>
       </w:r>
     </w:p>
     <w:p>
@@ -1519,16 +1747,21 @@
         <w:rPr>
           <w:rtl w:val="0"/>
         </w:rPr>
-      </w:r>
-    </w:p>
-    <w:p>
-      <w:pPr>
-        <w:rPr/>
-      </w:pPr>
-      <w:r>
-        <w:rPr>
-          <w:rtl w:val="0"/>
-        </w:rPr>
+        <w:t xml:space="preserve">—————————————————————————————————————————</w:t>
+      </w:r>
+    </w:p>
+    <w:p>
+      <w:pPr>
+        <w:pStyle w:val="Heading3"/>
+        <w:rPr/>
+      </w:pPr>
+      <w:bookmarkStart w:colFirst="0" w:colLast="0" w:name="_k8csh6vllc8h" w:id="11"/>
+      <w:bookmarkEnd w:id="11"/>
+      <w:r>
+        <w:rPr>
+          <w:rtl w:val="0"/>
+        </w:rPr>
+        <w:t xml:space="preserve">Adicionado Versões do Relatório</w:t>
       </w:r>
     </w:p>
     <w:p>
@@ -1749,6 +1982,31 @@
         <w:rPr>
           <w:rtl w:val="0"/>
         </w:rPr>
+        <w:t xml:space="preserve">—————————————————————————————————————————</w:t>
+      </w:r>
+    </w:p>
+    <w:p>
+      <w:pPr>
+        <w:pStyle w:val="Heading3"/>
+        <w:rPr/>
+      </w:pPr>
+      <w:bookmarkStart w:colFirst="0" w:colLast="0" w:name="_uquw8de7urmf" w:id="12"/>
+      <w:bookmarkEnd w:id="12"/>
+      <w:r>
+        <w:rPr>
+          <w:rtl w:val="0"/>
+        </w:rPr>
+        <w:t xml:space="preserve">Criação de um release para a branch Master</w:t>
+      </w:r>
+    </w:p>
+    <w:p>
+      <w:pPr>
+        <w:rPr/>
+      </w:pPr>
+      <w:r>
+        <w:rPr>
+          <w:rtl w:val="0"/>
+        </w:rPr>
       </w:r>
     </w:p>
     <w:p>
@@ -1780,28 +2038,53 @@
         <w:rPr>
           <w:rtl w:val="0"/>
         </w:rPr>
-        <w:t xml:space="preserve">git merge develop</w:t>
-      </w:r>
-    </w:p>
-    <w:p>
-      <w:pPr>
-        <w:rPr/>
-      </w:pPr>
-      <w:r>
-        <w:rPr>
-          <w:rtl w:val="0"/>
-        </w:rPr>
-      </w:r>
-    </w:p>
-    <w:p>
-      <w:pPr>
-        <w:rPr/>
-      </w:pPr>
-      <w:r>
-        <w:rPr>
-          <w:rtl w:val="0"/>
-        </w:rPr>
-        <w:t xml:space="preserve">git commit -am "Correção de um problema"</w:t>
+        <w:t xml:space="preserve">git reset --hard development</w:t>
+      </w:r>
+    </w:p>
+    <w:p>
+      <w:pPr>
+        <w:rPr/>
+      </w:pPr>
+      <w:r>
+        <w:rPr>
+          <w:rtl w:val="0"/>
+        </w:rPr>
+      </w:r>
+    </w:p>
+    <w:p>
+      <w:pPr>
+        <w:rPr/>
+      </w:pPr>
+      <w:r>
+        <w:rPr>
+          <w:rtl w:val="0"/>
+        </w:rPr>
+        <w:t xml:space="preserve">git push origin master --force</w:t>
+      </w:r>
+    </w:p>
+    <w:p>
+      <w:pPr>
+        <w:rPr/>
+      </w:pPr>
+      <w:r>
+        <w:rPr>
+          <w:rtl w:val="0"/>
+        </w:rPr>
+        <w:t xml:space="preserve">—————————————————————————————————————————</w:t>
+      </w:r>
+    </w:p>
+    <w:p>
+      <w:pPr>
+        <w:pStyle w:val="Heading3"/>
+        <w:rPr/>
+      </w:pPr>
+      <w:bookmarkStart w:colFirst="0" w:colLast="0" w:name="_o850vwhzy4gk" w:id="13"/>
+      <w:bookmarkEnd w:id="13"/>
+      <w:r>
+        <w:rPr>
+          <w:rtl w:val="0"/>
+        </w:rPr>
+        <w:t xml:space="preserve">Efetuado um hotfix</w:t>
       </w:r>
     </w:p>
     <w:p>
@@ -1843,7 +2126,79 @@
         <w:rPr>
           <w:rtl w:val="0"/>
         </w:rPr>
-        <w:t xml:space="preserve">git merge --no-ff hotfix/nome-do-hotfix</w:t>
+        <w:t xml:space="preserve">git add "RelatorioFinalDAS"</w:t>
+      </w:r>
+    </w:p>
+    <w:p>
+      <w:pPr>
+        <w:rPr/>
+      </w:pPr>
+      <w:r>
+        <w:rPr>
+          <w:rtl w:val="0"/>
+        </w:rPr>
+      </w:r>
+    </w:p>
+    <w:p>
+      <w:pPr>
+        <w:rPr/>
+      </w:pPr>
+      <w:r>
+        <w:rPr>
+          <w:rtl w:val="0"/>
+        </w:rPr>
+        <w:t xml:space="preserve">git commit -m "Correção de um problema"</w:t>
+      </w:r>
+    </w:p>
+    <w:p>
+      <w:pPr>
+        <w:rPr/>
+      </w:pPr>
+      <w:r>
+        <w:rPr>
+          <w:rtl w:val="0"/>
+        </w:rPr>
+      </w:r>
+    </w:p>
+    <w:p>
+      <w:pPr>
+        <w:rPr/>
+      </w:pPr>
+      <w:r>
+        <w:rPr>
+          <w:rtl w:val="0"/>
+        </w:rPr>
+        <w:t xml:space="preserve">git push origin master</w:t>
+      </w:r>
+    </w:p>
+    <w:p>
+      <w:pPr>
+        <w:rPr/>
+      </w:pPr>
+      <w:r>
+        <w:rPr>
+          <w:rtl w:val="0"/>
+        </w:rPr>
+      </w:r>
+    </w:p>
+    <w:p>
+      <w:pPr>
+        <w:rPr/>
+      </w:pPr>
+      <w:r>
+        <w:rPr>
+          <w:rtl w:val="0"/>
+        </w:rPr>
+      </w:r>
+    </w:p>
+    <w:p>
+      <w:pPr>
+        <w:rPr/>
+      </w:pPr>
+      <w:r>
+        <w:rPr>
+          <w:rtl w:val="0"/>
+        </w:rPr>
       </w:r>
     </w:p>
     <w:p>
@@ -1851,15 +2206,15 @@
         <w:pStyle w:val="Heading1"/>
         <w:rPr/>
       </w:pPr>
-      <w:bookmarkStart w:colFirst="0" w:colLast="0" w:name="_dyhytuwf7lxj" w:id="8"/>
-      <w:bookmarkEnd w:id="8"/>
+      <w:bookmarkStart w:colFirst="0" w:colLast="0" w:name="_dyhytuwf7lxj" w:id="14"/>
+      <w:bookmarkEnd w:id="14"/>
       <w:r>
         <w:rPr>
           <w:rtl w:val="0"/>
         </w:rPr>
         <w:t xml:space="preserve">Link do Repositório: </w:t>
       </w:r>
-      <w:hyperlink r:id="rId6">
+      <w:hyperlink r:id="rId7">
         <w:r>
           <w:rPr>
             <w:color w:val="1155cc"/>
@@ -1877,327 +2232,12 @@
     </w:p>
     <w:p>
       <w:pPr>
-        <w:pStyle w:val="Heading1"/>
-        <w:rPr/>
-      </w:pPr>
-      <w:bookmarkStart w:colFirst="0" w:colLast="0" w:name="_t3387uwy42pz" w:id="9"/>
-      <w:bookmarkEnd w:id="9"/>
-      <w:r>
-        <w:rPr>
-          <w:rtl w:val="0"/>
-        </w:rPr>
-        <w:t xml:space="preserve">Codigo do Exercicio 5:</w:t>
-      </w:r>
-      <w:r>
-        <w:rPr>
-          <w:rtl w:val="0"/>
-        </w:rPr>
-      </w:r>
-    </w:p>
-    <w:p>
-      <w:pPr>
-        <w:rPr/>
-      </w:pPr>
-      <w:r>
-        <w:rPr>
-          <w:rtl w:val="0"/>
-        </w:rPr>
-        <w:br w:type="textWrapping"/>
-        <w:t xml:space="preserve">git add "RelatorioFinalDAS"</w:t>
-      </w:r>
-    </w:p>
-    <w:p>
-      <w:pPr>
-        <w:rPr/>
-      </w:pPr>
-      <w:r>
-        <w:rPr>
-          <w:rtl w:val="0"/>
-        </w:rPr>
-      </w:r>
-    </w:p>
-    <w:p>
-      <w:pPr>
-        <w:rPr/>
-      </w:pPr>
-      <w:r>
-        <w:rPr>
-          <w:rtl w:val="0"/>
-        </w:rPr>
-        <w:t xml:space="preserve">git commit -m "Primeira versão do Relatório"</w:t>
-      </w:r>
-    </w:p>
-    <w:p>
-      <w:pPr>
-        <w:rPr/>
-      </w:pPr>
-      <w:r>
-        <w:rPr>
-          <w:rtl w:val="0"/>
-        </w:rPr>
-      </w:r>
-    </w:p>
-    <w:p>
-      <w:pPr>
-        <w:rPr/>
-      </w:pPr>
-      <w:r>
-        <w:rPr>
-          <w:rtl w:val="0"/>
-        </w:rPr>
-        <w:t xml:space="preserve">git add "RelatorioFinalDAS"</w:t>
-      </w:r>
-    </w:p>
-    <w:p>
-      <w:pPr>
-        <w:rPr/>
-      </w:pPr>
-      <w:r>
-        <w:rPr>
-          <w:rtl w:val="0"/>
-        </w:rPr>
-      </w:r>
-    </w:p>
-    <w:p>
-      <w:pPr>
-        <w:rPr/>
-      </w:pPr>
-      <w:r>
-        <w:rPr>
-          <w:rtl w:val="0"/>
-        </w:rPr>
-        <w:t xml:space="preserve">git commit -m "Segunda versão do Relatório"</w:t>
-      </w:r>
-    </w:p>
-    <w:p>
-      <w:pPr>
-        <w:rPr/>
-      </w:pPr>
-      <w:r>
-        <w:rPr>
-          <w:rtl w:val="0"/>
-        </w:rPr>
-      </w:r>
-    </w:p>
-    <w:p>
-      <w:pPr>
-        <w:rPr/>
-      </w:pPr>
-      <w:r>
-        <w:rPr>
-          <w:rtl w:val="0"/>
-        </w:rPr>
-        <w:t xml:space="preserve">git add "RelatorioFinalDAS"</w:t>
-      </w:r>
-    </w:p>
-    <w:p>
-      <w:pPr>
-        <w:rPr/>
-      </w:pPr>
-      <w:r>
-        <w:rPr>
-          <w:rtl w:val="0"/>
-        </w:rPr>
-      </w:r>
-    </w:p>
-    <w:p>
-      <w:pPr>
-        <w:rPr/>
-      </w:pPr>
-      <w:r>
-        <w:rPr>
-          <w:rtl w:val="0"/>
-        </w:rPr>
-        <w:t xml:space="preserve">git commit -m "Terceira versão do Relatório"</w:t>
-      </w:r>
-    </w:p>
-    <w:p>
-      <w:pPr>
-        <w:rPr/>
-      </w:pPr>
-      <w:r>
-        <w:rPr>
-          <w:rtl w:val="0"/>
-        </w:rPr>
-      </w:r>
-    </w:p>
-    <w:p>
-      <w:pPr>
-        <w:rPr/>
-      </w:pPr>
-      <w:r>
-        <w:rPr>
-          <w:rtl w:val="0"/>
-        </w:rPr>
-        <w:t xml:space="preserve">git add "RelatorioFinalDAS"</w:t>
-      </w:r>
-    </w:p>
-    <w:p>
-      <w:pPr>
-        <w:rPr/>
-      </w:pPr>
-      <w:r>
-        <w:rPr>
-          <w:rtl w:val="0"/>
-        </w:rPr>
-      </w:r>
-    </w:p>
-    <w:p>
-      <w:pPr>
-        <w:rPr/>
-      </w:pPr>
-      <w:r>
-        <w:rPr>
-          <w:rtl w:val="0"/>
-        </w:rPr>
-        <w:t xml:space="preserve">git commit -m "Quarta versão do Relatório"</w:t>
-      </w:r>
-    </w:p>
-    <w:p>
-      <w:pPr>
-        <w:rPr/>
-      </w:pPr>
-      <w:r>
-        <w:rPr>
-          <w:rtl w:val="0"/>
-        </w:rPr>
-      </w:r>
-    </w:p>
-    <w:p>
-      <w:pPr>
-        <w:rPr/>
-      </w:pPr>
-      <w:r>
-        <w:rPr>
-          <w:rtl w:val="0"/>
-        </w:rPr>
-        <w:t xml:space="preserve">git add "RelatorioFinalDAS"</w:t>
-      </w:r>
-    </w:p>
-    <w:p>
-      <w:pPr>
-        <w:rPr/>
-      </w:pPr>
-      <w:r>
-        <w:rPr>
-          <w:rtl w:val="0"/>
-        </w:rPr>
-      </w:r>
-    </w:p>
-    <w:p>
-      <w:pPr>
-        <w:rPr/>
-      </w:pPr>
-      <w:r>
-        <w:rPr>
-          <w:rtl w:val="0"/>
-        </w:rPr>
-        <w:t xml:space="preserve">git commit -m "Quinta versão do Relatório"</w:t>
-      </w:r>
-    </w:p>
-    <w:p>
-      <w:pPr>
-        <w:rPr/>
-      </w:pPr>
-      <w:r>
-        <w:rPr>
-          <w:rtl w:val="0"/>
-        </w:rPr>
-      </w:r>
-    </w:p>
-    <w:p>
-      <w:pPr>
-        <w:rPr/>
-      </w:pPr>
-      <w:r>
-        <w:rPr>
-          <w:rtl w:val="0"/>
-        </w:rPr>
-        <w:t xml:space="preserve">git checkout master</w:t>
-      </w:r>
-    </w:p>
-    <w:p>
-      <w:pPr>
-        <w:rPr/>
-      </w:pPr>
-      <w:r>
-        <w:rPr>
-          <w:rtl w:val="0"/>
-        </w:rPr>
-      </w:r>
-    </w:p>
-    <w:p>
-      <w:pPr>
-        <w:rPr/>
-      </w:pPr>
-      <w:r>
-        <w:rPr>
-          <w:rtl w:val="0"/>
-        </w:rPr>
-        <w:t xml:space="preserve">git merge develop</w:t>
-      </w:r>
-    </w:p>
-    <w:p>
-      <w:pPr>
-        <w:rPr/>
-      </w:pPr>
-      <w:r>
-        <w:rPr>
-          <w:rtl w:val="0"/>
-        </w:rPr>
-      </w:r>
-    </w:p>
-    <w:p>
-      <w:pPr>
-        <w:rPr/>
-      </w:pPr>
-      <w:r>
-        <w:rPr>
-          <w:rtl w:val="0"/>
-        </w:rPr>
-        <w:t xml:space="preserve">git commit -am "Correção de um problema"</w:t>
-      </w:r>
-    </w:p>
-    <w:p>
-      <w:pPr>
-        <w:rPr/>
-      </w:pPr>
-      <w:r>
-        <w:rPr>
-          <w:rtl w:val="0"/>
-        </w:rPr>
-      </w:r>
-    </w:p>
-    <w:p>
-      <w:pPr>
-        <w:rPr/>
-      </w:pPr>
-      <w:r>
-        <w:rPr>
-          <w:rtl w:val="0"/>
-        </w:rPr>
-        <w:t xml:space="preserve">git checkout master</w:t>
-      </w:r>
-    </w:p>
-    <w:p>
-      <w:pPr>
-        <w:rPr/>
-      </w:pPr>
-      <w:r>
-        <w:rPr>
-          <w:rtl w:val="0"/>
-        </w:rPr>
-      </w:r>
-    </w:p>
-    <w:p>
-      <w:pPr>
-        <w:rPr/>
-      </w:pPr>
-      <w:r>
-        <w:rPr>
-          <w:rtl w:val="0"/>
-        </w:rPr>
-        <w:t xml:space="preserve">git merge --no-ff hotfix/nome-do-hotfix</w:t>
+        <w:rPr/>
+      </w:pPr>
+      <w:r>
+        <w:rPr>
+          <w:rtl w:val="0"/>
+        </w:rPr>
       </w:r>
     </w:p>
     <w:sectPr>

</xml_diff>